<commit_message>
Update of the documentation 2
</commit_message>
<xml_diff>
--- a/Documentation/CDC/Documentation I Shoes.docx
+++ b/Documentation/CDC/Documentation I Shoes.docx
@@ -99,6 +99,154 @@
           <w:sz w:val="52"/>
         </w:rPr>
       </w:pPr>
+      <w:r>
+        <w:rPr>
+          <w:noProof/>
+          <w:sz w:val="52"/>
+          <w:lang w:val="fr-CH" w:eastAsia="fr-CH"/>
+        </w:rPr>
+        <w:drawing>
+          <wp:inline distT="0" distB="0" distL="0" distR="0" wp14:anchorId="56F3BE31" wp14:editId="5FD449EC">
+            <wp:extent cx="5753100" cy="2314575"/>
+            <wp:effectExtent l="0" t="0" r="0" b="9525"/>
+            <wp:docPr id="3" name="Image 3"/>
+            <wp:cNvGraphicFramePr>
+              <a:graphicFrameLocks xmlns:a="http://schemas.openxmlformats.org/drawingml/2006/main" noChangeAspect="1"/>
+            </wp:cNvGraphicFramePr>
+            <a:graphic xmlns:a="http://schemas.openxmlformats.org/drawingml/2006/main">
+              <a:graphicData uri="http://schemas.openxmlformats.org/drawingml/2006/picture">
+                <pic:pic xmlns:pic="http://schemas.openxmlformats.org/drawingml/2006/picture">
+                  <pic:nvPicPr>
+                    <pic:cNvPr id="0" name="Picture 5"/>
+                    <pic:cNvPicPr>
+                      <a:picLocks noChangeAspect="1" noChangeArrowheads="1"/>
+                    </pic:cNvPicPr>
+                  </pic:nvPicPr>
+                  <pic:blipFill>
+                    <a:blip r:embed="rId8">
+                      <a:extLst>
+                        <a:ext uri="{28A0092B-C50C-407E-A947-70E740481C1C}">
+                          <a14:useLocalDpi xmlns:a14="http://schemas.microsoft.com/office/drawing/2010/main" val="0"/>
+                        </a:ext>
+                      </a:extLst>
+                    </a:blip>
+                    <a:srcRect/>
+                    <a:stretch>
+                      <a:fillRect/>
+                    </a:stretch>
+                  </pic:blipFill>
+                  <pic:spPr bwMode="auto">
+                    <a:xfrm>
+                      <a:off x="0" y="0"/>
+                      <a:ext cx="5753100" cy="2314575"/>
+                    </a:xfrm>
+                    <a:prstGeom prst="rect">
+                      <a:avLst/>
+                    </a:prstGeom>
+                    <a:noFill/>
+                    <a:ln>
+                      <a:noFill/>
+                    </a:ln>
+                  </pic:spPr>
+                </pic:pic>
+              </a:graphicData>
+            </a:graphic>
+          </wp:inline>
+        </w:drawing>
+      </w:r>
+    </w:p>
+    <w:p>
+      <w:pPr>
+        <w:rPr>
+          <w:sz w:val="26"/>
+          <w:szCs w:val="26"/>
+        </w:rPr>
+      </w:pPr>
+      <w:r>
+        <w:rPr>
+          <w:sz w:val="26"/>
+          <w:szCs w:val="26"/>
+        </w:rPr>
+        <w:t xml:space="preserve">Alex </w:t>
+      </w:r>
+      <w:proofErr w:type="spellStart"/>
+      <w:r>
+        <w:rPr>
+          <w:sz w:val="26"/>
+          <w:szCs w:val="26"/>
+        </w:rPr>
+        <w:t>Barreira</w:t>
+      </w:r>
+      <w:proofErr w:type="spellEnd"/>
+      <w:r>
+        <w:rPr>
+          <w:sz w:val="26"/>
+          <w:szCs w:val="26"/>
+        </w:rPr>
+        <w:t xml:space="preserve">-videra – </w:t>
+      </w:r>
+      <w:proofErr w:type="spellStart"/>
+      <w:r>
+        <w:rPr>
+          <w:sz w:val="26"/>
+          <w:szCs w:val="26"/>
+        </w:rPr>
+        <w:t>Scrum</w:t>
+      </w:r>
+      <w:proofErr w:type="spellEnd"/>
+      <w:r>
+        <w:rPr>
+          <w:sz w:val="26"/>
+          <w:szCs w:val="26"/>
+        </w:rPr>
+        <w:t xml:space="preserve"> master</w:t>
+      </w:r>
+    </w:p>
+    <w:p>
+      <w:pPr>
+        <w:rPr>
+          <w:sz w:val="26"/>
+          <w:szCs w:val="26"/>
+        </w:rPr>
+      </w:pPr>
+      <w:r>
+        <w:rPr>
+          <w:sz w:val="26"/>
+          <w:szCs w:val="26"/>
+        </w:rPr>
+        <w:t>Romain Lenoir – Responsable développement</w:t>
+      </w:r>
+    </w:p>
+    <w:p>
+      <w:pPr>
+        <w:rPr>
+          <w:sz w:val="26"/>
+          <w:szCs w:val="26"/>
+        </w:rPr>
+      </w:pPr>
+      <w:r>
+        <w:rPr>
+          <w:sz w:val="26"/>
+          <w:szCs w:val="26"/>
+        </w:rPr>
+        <w:t xml:space="preserve">Sacha Jaccard – </w:t>
+      </w:r>
+      <w:proofErr w:type="spellStart"/>
+      <w:r>
+        <w:rPr>
+          <w:sz w:val="26"/>
+          <w:szCs w:val="26"/>
+        </w:rPr>
+        <w:t>Responssable</w:t>
+      </w:r>
+      <w:proofErr w:type="spellEnd"/>
+      <w:r>
+        <w:rPr>
+          <w:sz w:val="26"/>
+          <w:szCs w:val="26"/>
+        </w:rPr>
+        <w:t xml:space="preserve"> maquettes et documentation</w:t>
+      </w:r>
     </w:p>
     <w:p/>
     <w:p/>
@@ -2554,38 +2702,25 @@
         <w:rPr>
           <w:rFonts w:cs="Arial"/>
         </w:rPr>
-        <w:t xml:space="preserve"> est un site d’e-commerce spécialisé dans la vente de chaussure. Il est réalisé dans le cadre d’un projet d’e-commerce pour le cours de Projet Web</w:t>
-      </w:r>
-      <w:r>
-        <w:rPr>
-          <w:rFonts w:cs="Arial"/>
-        </w:rPr>
-        <w:t xml:space="preserve"> </w:t>
-      </w:r>
-      <w:r>
-        <w:rPr>
-          <w:rFonts w:cs="Arial"/>
-        </w:rPr>
-        <w:t>des 2</w:t>
-      </w:r>
-      <w:r>
-        <w:rPr>
-          <w:rFonts w:cs="Arial"/>
-          <w:vertAlign w:val="superscript"/>
-        </w:rPr>
-        <w:t>ème</w:t>
-      </w:r>
-      <w:r>
-        <w:rPr>
-          <w:rFonts w:cs="Arial"/>
-        </w:rPr>
-        <w:t>s années</w:t>
-      </w:r>
-      <w:r>
-        <w:rPr>
-          <w:rFonts w:cs="Arial"/>
-        </w:rPr>
-        <w:t xml:space="preserve"> du CPNV</w:t>
+        <w:t xml:space="preserve"> est un site d’e-commerce spécialisé dans la vente de chaussure. Il est réalisé dans le cadre d’un projet d’e-commerce pour le cours de Projet Web des </w:t>
+      </w:r>
+      <w:r>
+        <w:rPr>
+          <w:rFonts w:cs="Arial"/>
+        </w:rPr>
+        <w:t>deuxièmes</w:t>
+      </w:r>
+      <w:r>
+        <w:rPr>
+          <w:rFonts w:cs="Arial"/>
+        </w:rPr>
+        <w:t xml:space="preserve"> années du CPNV. </w:t>
+      </w:r>
+      <w:r>
+        <w:rPr>
+          <w:rFonts w:cs="Arial"/>
+        </w:rPr>
+        <w:t>Ce site permettra aux utilisateurs d’entretenir un compte avec son propre panier et sa propre empreinte d’achat. Il sera ainsi possible de naviguer sur tout le site afin d’y rencontrer nos derniers articles. Un compte administrateur est également propice où l’utilisateur pourra créer un nouvel article, y rajouter son stock et à en plus de cela accès à un historique d’achat. Une vue ‘utilisateur’ est également mis pour l’administrateur du site</w:t>
       </w:r>
       <w:r>
         <w:rPr>
@@ -2593,43 +2728,6 @@
         </w:rPr>
         <w:t>.</w:t>
       </w:r>
-      <w:r>
-        <w:rPr>
-          <w:rFonts w:cs="Arial"/>
-        </w:rPr>
-        <w:t xml:space="preserve"> Il comptera pour une note d’examine à la fin du semestre.</w:t>
-      </w:r>
-      <w:r>
-        <w:rPr>
-          <w:rFonts w:cs="Arial"/>
-        </w:rPr>
-        <w:t xml:space="preserve"> Nous avons déjà fait un cahier des charges, un diagramme de flux, un use case, plusieurs maquettes de l’interface du site e</w:t>
-      </w:r>
-      <w:r>
-        <w:rPr>
-          <w:rFonts w:cs="Arial"/>
-        </w:rPr>
-        <w:t>t des journaux de travaux</w:t>
-      </w:r>
-      <w:r>
-        <w:rPr>
-          <w:rFonts w:cs="Arial"/>
-        </w:rPr>
-        <w:t xml:space="preserve"> individuel</w:t>
-      </w:r>
-      <w:r>
-        <w:rPr>
-          <w:rFonts w:cs="Arial"/>
-        </w:rPr>
-        <w:t>.</w:t>
-      </w:r>
-    </w:p>
-    <w:p>
-      <w:pPr>
-        <w:rPr>
-          <w:rFonts w:cs="Arial"/>
-        </w:rPr>
-      </w:pPr>
     </w:p>
     <w:p>
       <w:pPr>
@@ -2661,6 +2759,7 @@
     </w:p>
     <w:p>
       <w:pPr>
+        <w:jc w:val="both"/>
         <w:rPr>
           <w:rFonts w:cs="Arial"/>
           <w:szCs w:val="14"/>
@@ -2681,6 +2780,7 @@
           <w:ilvl w:val="0"/>
           <w:numId w:val="18"/>
         </w:numPr>
+        <w:jc w:val="both"/>
         <w:rPr>
           <w:rFonts w:cs="Arial"/>
           <w:szCs w:val="14"/>
@@ -2691,7 +2791,14 @@
           <w:rFonts w:cs="Arial"/>
           <w:szCs w:val="14"/>
         </w:rPr>
-        <w:t>Les administrateurs ont accès à une page privée ou ils ont le droit de pouvoir ajouter ou enlever du stock dans les articles.</w:t>
+        <w:t>Pouvoir accéder au site</w:t>
+      </w:r>
+      <w:r>
+        <w:rPr>
+          <w:rFonts w:cs="Arial"/>
+          <w:szCs w:val="14"/>
+        </w:rPr>
+        <w:t>.</w:t>
       </w:r>
     </w:p>
     <w:p>
@@ -2701,6 +2808,7 @@
           <w:ilvl w:val="0"/>
           <w:numId w:val="18"/>
         </w:numPr>
+        <w:jc w:val="both"/>
         <w:rPr>
           <w:rFonts w:cs="Arial"/>
           <w:szCs w:val="14"/>
@@ -2711,7 +2819,28 @@
           <w:rFonts w:cs="Arial"/>
           <w:szCs w:val="14"/>
         </w:rPr>
-        <w:t>Pouvoir accéder au site</w:t>
+        <w:t xml:space="preserve">Pouvoir créer un </w:t>
+      </w:r>
+      <w:r>
+        <w:rPr>
+          <w:rFonts w:cs="Arial"/>
+          <w:szCs w:val="14"/>
+        </w:rPr>
+        <w:t xml:space="preserve">nouveau </w:t>
+      </w:r>
+      <w:r>
+        <w:rPr>
+          <w:rFonts w:cs="Arial"/>
+          <w:szCs w:val="14"/>
+        </w:rPr>
+        <w:t>compte</w:t>
+      </w:r>
+      <w:r>
+        <w:rPr>
+          <w:rFonts w:cs="Arial"/>
+          <w:szCs w:val="14"/>
+        </w:rPr>
+        <w:t xml:space="preserve"> utilisateur.</w:t>
       </w:r>
     </w:p>
     <w:p>
@@ -2721,6 +2850,7 @@
           <w:ilvl w:val="0"/>
           <w:numId w:val="18"/>
         </w:numPr>
+        <w:jc w:val="both"/>
         <w:rPr>
           <w:rFonts w:cs="Arial"/>
           <w:szCs w:val="14"/>
@@ -2731,7 +2861,14 @@
           <w:rFonts w:cs="Arial"/>
           <w:szCs w:val="14"/>
         </w:rPr>
-        <w:t>Pouvoir créer un compte</w:t>
+        <w:t>Pouvoir se connecter</w:t>
+      </w:r>
+      <w:r>
+        <w:rPr>
+          <w:rFonts w:cs="Arial"/>
+          <w:szCs w:val="14"/>
+        </w:rPr>
+        <w:t xml:space="preserve"> aux comptes utilisateurs précédemment créer.</w:t>
       </w:r>
     </w:p>
     <w:p>
@@ -2741,6 +2878,7 @@
           <w:ilvl w:val="0"/>
           <w:numId w:val="18"/>
         </w:numPr>
+        <w:jc w:val="both"/>
         <w:rPr>
           <w:rFonts w:cs="Arial"/>
           <w:szCs w:val="14"/>
@@ -2751,7 +2889,21 @@
           <w:rFonts w:cs="Arial"/>
           <w:szCs w:val="14"/>
         </w:rPr>
-        <w:t>Pouvoir se connecter à son compte</w:t>
+        <w:t xml:space="preserve">Avoir un page de descriptif entre chaque </w:t>
+      </w:r>
+      <w:r>
+        <w:rPr>
+          <w:rFonts w:cs="Arial"/>
+          <w:szCs w:val="14"/>
+        </w:rPr>
+        <w:t>article</w:t>
+      </w:r>
+      <w:r>
+        <w:rPr>
+          <w:rFonts w:cs="Arial"/>
+          <w:szCs w:val="14"/>
+        </w:rPr>
+        <w:t>.</w:t>
       </w:r>
     </w:p>
     <w:p>
@@ -2761,6 +2913,7 @@
           <w:ilvl w:val="0"/>
           <w:numId w:val="18"/>
         </w:numPr>
+        <w:jc w:val="both"/>
         <w:rPr>
           <w:rFonts w:cs="Arial"/>
           <w:szCs w:val="14"/>
@@ -2771,7 +2924,7 @@
           <w:rFonts w:cs="Arial"/>
           <w:szCs w:val="14"/>
         </w:rPr>
-        <w:t>Pouvoir créer un compte utilisateur</w:t>
+        <w:t>Concevoir une page administrateur pour l’administration des articles et d’informations sur le site.</w:t>
       </w:r>
     </w:p>
     <w:p>
@@ -2781,6 +2934,7 @@
           <w:ilvl w:val="0"/>
           <w:numId w:val="18"/>
         </w:numPr>
+        <w:jc w:val="both"/>
         <w:rPr>
           <w:rFonts w:cs="Arial"/>
           <w:szCs w:val="14"/>
@@ -2791,102 +2945,26 @@
           <w:rFonts w:cs="Arial"/>
           <w:szCs w:val="14"/>
         </w:rPr>
-        <w:t xml:space="preserve">Quand quelqu’un </w:t>
-      </w:r>
+        <w:t>Avoir un historique d’achat des utilisateurs pour l’administrateur lui-même.</w:t>
+      </w:r>
+    </w:p>
+    <w:p>
+      <w:pPr>
+        <w:pStyle w:val="Titre2"/>
+        <w:rPr>
+          <w:rFonts w:cs="Arial"/>
+          <w:i w:val="0"/>
+          <w:iCs/>
+        </w:rPr>
+      </w:pPr>
       <w:r>
         <w:rPr>
           <w:rFonts w:cs="Arial"/>
           <w:szCs w:val="14"/>
         </w:rPr>
-        <w:t>met</w:t>
-      </w:r>
-      <w:r>
-        <w:rPr>
-          <w:rFonts w:cs="Arial"/>
-          <w:szCs w:val="14"/>
-        </w:rPr>
-        <w:t xml:space="preserve"> une paire dans son panier le stock perd une paire de chaussure dans son inventaire.</w:t>
-      </w:r>
-    </w:p>
-    <w:p>
-      <w:pPr>
-        <w:pStyle w:val="Paragraphedeliste"/>
-        <w:numPr>
-          <w:ilvl w:val="0"/>
-          <w:numId w:val="18"/>
-        </w:numPr>
-        <w:rPr>
-          <w:rFonts w:cs="Arial"/>
-          <w:szCs w:val="14"/>
-        </w:rPr>
-      </w:pPr>
-      <w:r>
-        <w:rPr>
-          <w:rFonts w:cs="Arial"/>
-          <w:szCs w:val="14"/>
-        </w:rPr>
-        <w:t>Si on clique sur un article l’utilisateur se retrouve sur la page de l’objet</w:t>
-      </w:r>
-    </w:p>
-    <w:p>
-      <w:pPr>
-        <w:pStyle w:val="Paragraphedeliste"/>
-        <w:numPr>
-          <w:ilvl w:val="0"/>
-          <w:numId w:val="18"/>
-        </w:numPr>
-        <w:rPr>
-          <w:rFonts w:cs="Arial"/>
-          <w:szCs w:val="14"/>
-        </w:rPr>
-      </w:pPr>
-      <w:r>
-        <w:rPr>
-          <w:rFonts w:cs="Arial"/>
-          <w:szCs w:val="14"/>
-        </w:rPr>
-        <w:t>Si quelqu’un se connecte avec un compte admin il aura accès à la page d’administration</w:t>
-      </w:r>
-    </w:p>
-    <w:p>
-      <w:pPr>
-        <w:pStyle w:val="Paragraphedeliste"/>
-        <w:numPr>
-          <w:ilvl w:val="0"/>
-          <w:numId w:val="18"/>
-        </w:numPr>
-        <w:rPr>
-          <w:rFonts w:cs="Arial"/>
-          <w:szCs w:val="14"/>
-        </w:rPr>
-      </w:pPr>
-      <w:r>
-        <w:rPr>
-          <w:rFonts w:cs="Arial"/>
-          <w:szCs w:val="14"/>
-        </w:rPr>
-        <w:t>Si une paire de chaussure n’a pas de stock l’afficher dans le catalogue.</w:t>
-      </w:r>
-      <w:bookmarkStart w:id="3" w:name="_GoBack"/>
-      <w:bookmarkEnd w:id="3"/>
-    </w:p>
-    <w:p>
-      <w:pPr>
-        <w:pStyle w:val="Titre2"/>
-        <w:rPr>
-          <w:rFonts w:cs="Arial"/>
-          <w:i w:val="0"/>
-          <w:iCs/>
-        </w:rPr>
-      </w:pPr>
-      <w:r>
-        <w:rPr>
-          <w:rFonts w:cs="Arial"/>
-          <w:szCs w:val="14"/>
-        </w:rPr>
         <w:br w:type="page"/>
       </w:r>
-      <w:bookmarkStart w:id="4" w:name="_Toc499021835"/>
+      <w:bookmarkStart w:id="3" w:name="_Toc499021835"/>
       <w:r>
         <w:rPr>
           <w:rFonts w:cs="Arial"/>
@@ -2896,7 +2974,90 @@
         <w:lastRenderedPageBreak/>
         <w:t>Planification</w:t>
       </w:r>
-      <w:bookmarkEnd w:id="4"/>
+      <w:bookmarkEnd w:id="3"/>
+    </w:p>
+    <w:p>
+      <w:pPr>
+        <w:rPr>
+          <w:rFonts w:cs="Arial"/>
+          <w:szCs w:val="14"/>
+        </w:rPr>
+      </w:pPr>
+    </w:p>
+    <w:p>
+      <w:pPr>
+        <w:rPr>
+          <w:rFonts w:cs="Arial"/>
+          <w:szCs w:val="14"/>
+        </w:rPr>
+      </w:pPr>
+      <w:r>
+        <w:rPr>
+          <w:rFonts w:cs="Arial"/>
+          <w:szCs w:val="14"/>
+        </w:rPr>
+        <w:t xml:space="preserve">La planification du projet a été </w:t>
+      </w:r>
+      <w:r>
+        <w:rPr>
+          <w:rFonts w:cs="Arial"/>
+          <w:szCs w:val="14"/>
+        </w:rPr>
+        <w:t>conçue</w:t>
+      </w:r>
+      <w:r>
+        <w:rPr>
+          <w:rFonts w:cs="Arial"/>
+          <w:szCs w:val="14"/>
+        </w:rPr>
+        <w:t xml:space="preserve"> et planifié avec l’aide du site </w:t>
+      </w:r>
+      <w:proofErr w:type="spellStart"/>
+      <w:r>
+        <w:rPr>
+          <w:rFonts w:cs="Arial"/>
+          <w:szCs w:val="14"/>
+        </w:rPr>
+        <w:t>ice</w:t>
+      </w:r>
+      <w:r>
+        <w:rPr>
+          <w:rFonts w:cs="Arial"/>
+          <w:szCs w:val="14"/>
+        </w:rPr>
+        <w:t>Scrum</w:t>
+      </w:r>
+      <w:proofErr w:type="spellEnd"/>
+      <w:r>
+        <w:rPr>
+          <w:rFonts w:cs="Arial"/>
+          <w:szCs w:val="14"/>
+        </w:rPr>
+        <w:t xml:space="preserve"> avec l’URL </w:t>
+      </w:r>
+      <w:r>
+        <w:rPr>
+          <w:rFonts w:cs="Arial"/>
+          <w:szCs w:val="14"/>
+        </w:rPr>
+        <w:t>ci-</w:t>
+      </w:r>
+      <w:proofErr w:type="gramStart"/>
+      <w:r>
+        <w:rPr>
+          <w:rFonts w:cs="Arial"/>
+          <w:szCs w:val="14"/>
+        </w:rPr>
+        <w:t>dessous</w:t>
+      </w:r>
+      <w:r>
+        <w:rPr>
+          <w:rFonts w:cs="Arial"/>
+          <w:szCs w:val="14"/>
+        </w:rPr>
+        <w:t>:</w:t>
+      </w:r>
+      <w:proofErr w:type="gramEnd"/>
     </w:p>
     <w:p>
       <w:pPr>
@@ -2942,34 +3103,34 @@
           <w:rFonts w:cs="Arial"/>
         </w:rPr>
       </w:pPr>
-      <w:bookmarkStart w:id="5" w:name="_Toc499021836"/>
+      <w:bookmarkStart w:id="4" w:name="_Toc499021836"/>
       <w:r>
         <w:rPr>
           <w:rFonts w:cs="Arial"/>
         </w:rPr>
         <w:t>Analyse / Conception</w:t>
       </w:r>
+      <w:bookmarkEnd w:id="4"/>
+    </w:p>
+    <w:p>
+      <w:pPr>
+        <w:pStyle w:val="Titre2"/>
+        <w:rPr>
+          <w:rFonts w:cs="Arial"/>
+          <w:i w:val="0"/>
+          <w:iCs/>
+        </w:rPr>
+      </w:pPr>
+      <w:bookmarkStart w:id="5" w:name="_Toc499021837"/>
+      <w:r>
+        <w:rPr>
+          <w:rFonts w:cs="Arial"/>
+          <w:i w:val="0"/>
+          <w:iCs/>
+        </w:rPr>
+        <w:t>Concept</w:t>
+      </w:r>
       <w:bookmarkEnd w:id="5"/>
-    </w:p>
-    <w:p>
-      <w:pPr>
-        <w:pStyle w:val="Titre2"/>
-        <w:rPr>
-          <w:rFonts w:cs="Arial"/>
-          <w:i w:val="0"/>
-          <w:iCs/>
-        </w:rPr>
-      </w:pPr>
-      <w:bookmarkStart w:id="6" w:name="_Toc499021837"/>
-      <w:r>
-        <w:rPr>
-          <w:rFonts w:cs="Arial"/>
-          <w:i w:val="0"/>
-          <w:iCs/>
-        </w:rPr>
-        <w:t>Concept</w:t>
-      </w:r>
-      <w:bookmarkEnd w:id="6"/>
     </w:p>
     <w:p>
       <w:pPr>
@@ -2989,47 +3150,227 @@
     </w:p>
     <w:p>
       <w:pPr>
-        <w:pStyle w:val="Retraitnormal1"/>
+        <w:jc w:val="both"/>
+        <w:rPr>
+          <w:rFonts w:cs="Arial"/>
+          <w:szCs w:val="14"/>
+        </w:rPr>
+      </w:pPr>
+      <w:r>
+        <w:rPr>
+          <w:rFonts w:cs="Arial"/>
+          <w:szCs w:val="14"/>
+        </w:rPr>
+        <w:t>L’objectif du projet est d’avoir les options ci-dessous :</w:t>
+      </w:r>
+    </w:p>
+    <w:p>
+      <w:pPr>
+        <w:pStyle w:val="Paragraphedeliste"/>
         <w:numPr>
           <w:ilvl w:val="0"/>
-          <w:numId w:val="0"/>
-        </w:numPr>
-        <w:ind w:left="360"/>
-        <w:rPr>
-          <w:rFonts w:ascii="Arial" w:hAnsi="Arial" w:cs="Arial"/>
+          <w:numId w:val="18"/>
+        </w:numPr>
+        <w:jc w:val="both"/>
+        <w:rPr>
+          <w:rFonts w:cs="Arial"/>
+          <w:szCs w:val="14"/>
+        </w:rPr>
+      </w:pPr>
+      <w:r>
+        <w:rPr>
+          <w:rFonts w:cs="Arial"/>
+          <w:szCs w:val="14"/>
+        </w:rPr>
+        <w:t>Pouvoir accéder au site</w:t>
+      </w:r>
+      <w:r>
+        <w:rPr>
+          <w:rFonts w:cs="Arial"/>
+          <w:szCs w:val="14"/>
+        </w:rPr>
+        <w:t>.</w:t>
+      </w:r>
+    </w:p>
+    <w:p>
+      <w:pPr>
+        <w:pStyle w:val="Paragraphedeliste"/>
+        <w:numPr>
+          <w:ilvl w:val="0"/>
+          <w:numId w:val="18"/>
+        </w:numPr>
+        <w:jc w:val="both"/>
+        <w:rPr>
+          <w:rFonts w:cs="Arial"/>
+          <w:szCs w:val="14"/>
+        </w:rPr>
+      </w:pPr>
+      <w:r>
+        <w:rPr>
+          <w:rFonts w:cs="Arial"/>
+          <w:szCs w:val="14"/>
+        </w:rPr>
+        <w:t xml:space="preserve">Pouvoir créer un </w:t>
+      </w:r>
+      <w:r>
+        <w:rPr>
+          <w:rFonts w:cs="Arial"/>
+          <w:szCs w:val="14"/>
+        </w:rPr>
+        <w:t xml:space="preserve">nouveau </w:t>
+      </w:r>
+      <w:r>
+        <w:rPr>
+          <w:rFonts w:cs="Arial"/>
+          <w:szCs w:val="14"/>
+        </w:rPr>
+        <w:t>compte</w:t>
+      </w:r>
+      <w:r>
+        <w:rPr>
+          <w:rFonts w:cs="Arial"/>
+          <w:szCs w:val="14"/>
+        </w:rPr>
+        <w:t xml:space="preserve"> utilisateur.</w:t>
+      </w:r>
+    </w:p>
+    <w:p>
+      <w:pPr>
+        <w:pStyle w:val="Paragraphedeliste"/>
+        <w:numPr>
+          <w:ilvl w:val="0"/>
+          <w:numId w:val="18"/>
+        </w:numPr>
+        <w:jc w:val="both"/>
+        <w:rPr>
+          <w:rFonts w:cs="Arial"/>
+          <w:szCs w:val="14"/>
+        </w:rPr>
+      </w:pPr>
+      <w:r>
+        <w:rPr>
+          <w:rFonts w:cs="Arial"/>
+          <w:szCs w:val="14"/>
+        </w:rPr>
+        <w:t>Pouvoir se connecter</w:t>
+      </w:r>
+      <w:r>
+        <w:rPr>
+          <w:rFonts w:cs="Arial"/>
+          <w:szCs w:val="14"/>
+        </w:rPr>
+        <w:t xml:space="preserve"> aux comptes utilisateurs précédemment créer.</w:t>
+      </w:r>
+    </w:p>
+    <w:p>
+      <w:pPr>
+        <w:pStyle w:val="Paragraphedeliste"/>
+        <w:numPr>
+          <w:ilvl w:val="0"/>
+          <w:numId w:val="18"/>
+        </w:numPr>
+        <w:jc w:val="both"/>
+        <w:rPr>
+          <w:rFonts w:cs="Arial"/>
+          <w:szCs w:val="14"/>
+        </w:rPr>
+      </w:pPr>
+      <w:r>
+        <w:rPr>
+          <w:rFonts w:cs="Arial"/>
+          <w:szCs w:val="14"/>
+        </w:rPr>
+        <w:t xml:space="preserve">Avoir un page de descriptif entre chaque </w:t>
+      </w:r>
+      <w:proofErr w:type="gramStart"/>
+      <w:r>
+        <w:rPr>
+          <w:rFonts w:cs="Arial"/>
+          <w:szCs w:val="14"/>
+        </w:rPr>
+        <w:t>articles</w:t>
+      </w:r>
+      <w:proofErr w:type="gramEnd"/>
+      <w:r>
+        <w:rPr>
+          <w:rFonts w:cs="Arial"/>
+          <w:szCs w:val="14"/>
+        </w:rPr>
+        <w:t>.</w:t>
+      </w:r>
+    </w:p>
+    <w:p>
+      <w:pPr>
+        <w:pStyle w:val="Paragraphedeliste"/>
+        <w:numPr>
+          <w:ilvl w:val="0"/>
+          <w:numId w:val="18"/>
+        </w:numPr>
+        <w:jc w:val="both"/>
+        <w:rPr>
+          <w:rFonts w:cs="Arial"/>
+          <w:szCs w:val="14"/>
+        </w:rPr>
+      </w:pPr>
+      <w:r>
+        <w:rPr>
+          <w:rFonts w:cs="Arial"/>
+          <w:szCs w:val="14"/>
+        </w:rPr>
+        <w:t>Concevoir une page administrateur pour l’administration des articles et d’informations sur le site.</w:t>
+      </w:r>
+    </w:p>
+    <w:p>
+      <w:pPr>
+        <w:pStyle w:val="Paragraphedeliste"/>
+        <w:numPr>
+          <w:ilvl w:val="0"/>
+          <w:numId w:val="18"/>
+        </w:numPr>
+        <w:jc w:val="both"/>
+        <w:rPr>
+          <w:rFonts w:cs="Arial"/>
+          <w:szCs w:val="14"/>
+        </w:rPr>
+      </w:pPr>
+      <w:r>
+        <w:rPr>
+          <w:rFonts w:cs="Arial"/>
+          <w:szCs w:val="14"/>
+        </w:rPr>
+        <w:t>Avoir un historique d’achat des utilisateurs pour l’administrateur lui-même.</w:t>
+      </w:r>
+    </w:p>
+    <w:p>
+      <w:pPr>
+        <w:spacing w:after="160" w:line="259" w:lineRule="auto"/>
+        <w:rPr>
+          <w:rFonts w:cs="Arial"/>
+          <w:b/>
           <w:color w:val="000000" w:themeColor="text1"/>
-          <w:sz w:val="24"/>
           <w:szCs w:val="14"/>
-          <w:lang w:eastAsia="fr-FR"/>
-        </w:rPr>
-      </w:pPr>
-      <w:r>
-        <w:rPr>
-          <w:rFonts w:ascii="Arial" w:hAnsi="Arial" w:cs="Arial"/>
+        </w:rPr>
+      </w:pPr>
+    </w:p>
+    <w:p>
+      <w:pPr>
+        <w:spacing w:after="160" w:line="259" w:lineRule="auto"/>
+        <w:rPr>
+          <w:rFonts w:cs="Arial"/>
+          <w:b/>
           <w:color w:val="000000" w:themeColor="text1"/>
-          <w:sz w:val="24"/>
           <w:szCs w:val="14"/>
-          <w:lang w:eastAsia="fr-FR"/>
-        </w:rPr>
-        <w:t>Concept complet avec toutes les annexes :</w:t>
-      </w:r>
-    </w:p>
-    <w:p>
-      <w:pPr>
-        <w:pStyle w:val="Retraitnormal1"/>
-        <w:numPr>
-          <w:ilvl w:val="0"/>
-          <w:numId w:val="0"/>
-        </w:numPr>
-        <w:ind w:left="360"/>
-        <w:rPr>
-          <w:rFonts w:ascii="Arial" w:hAnsi="Arial" w:cs="Arial"/>
+        </w:rPr>
+      </w:pPr>
+      <w:r>
+        <w:rPr>
+          <w:rFonts w:cs="Arial"/>
+          <w:b/>
           <w:color w:val="000000" w:themeColor="text1"/>
-          <w:sz w:val="24"/>
           <w:szCs w:val="14"/>
-          <w:lang w:eastAsia="fr-FR"/>
-        </w:rPr>
-      </w:pPr>
+        </w:rPr>
+        <w:br w:type="page"/>
+      </w:r>
     </w:p>
     <w:p>
       <w:pPr>
@@ -3058,6 +3399,7 @@
           <w:szCs w:val="14"/>
           <w:lang w:eastAsia="fr-FR"/>
         </w:rPr>
+        <w:lastRenderedPageBreak/>
         <w:t>W</w:t>
       </w:r>
       <w:r>
@@ -3072,6 +3414,24 @@
         <w:t>ireframes</w:t>
       </w:r>
       <w:proofErr w:type="spellEnd"/>
+    </w:p>
+    <w:p>
+      <w:pPr>
+        <w:pStyle w:val="Retraitnormal1"/>
+        <w:numPr>
+          <w:ilvl w:val="0"/>
+          <w:numId w:val="0"/>
+        </w:numPr>
+        <w:ind w:left="360"/>
+        <w:rPr>
+          <w:rFonts w:ascii="Arial" w:hAnsi="Arial" w:cs="Arial"/>
+          <w:b/>
+          <w:color w:val="000000" w:themeColor="text1"/>
+          <w:sz w:val="24"/>
+          <w:szCs w:val="14"/>
+          <w:lang w:eastAsia="fr-FR"/>
+        </w:rPr>
+      </w:pPr>
     </w:p>
     <w:p>
       <w:pPr>
@@ -3118,8 +3478,8 @@
             <v:path o:extrusionok="f" gradientshapeok="t" o:connecttype="rect"/>
             <o:lock v:ext="edit" aspectratio="t"/>
           </v:shapetype>
-          <v:shape id="_x0000_i1026" type="#_x0000_t75" style="width:453.3pt;height:366.9pt">
-            <v:imagedata r:id="rId8" o:title="Capture d’écran 2023-03-15 155521"/>
+          <v:shape id="_x0000_i1025" type="#_x0000_t75" style="width:453.5pt;height:366.55pt">
+            <v:imagedata r:id="rId9" o:title="Capture d’écran 2023-03-15 155521"/>
           </v:shape>
         </w:pict>
       </w:r>
@@ -3151,8 +3511,8 @@
         </w:rPr>
         <w:lastRenderedPageBreak/>
         <w:pict>
-          <v:shape id="_x0000_i1027" type="#_x0000_t75" style="width:453.3pt;height:532.15pt">
-            <v:imagedata r:id="rId9" o:title="Capture d’écran 2023-03-15 155540"/>
+          <v:shape id="_x0000_i1026" type="#_x0000_t75" style="width:453.5pt;height:532.05pt">
+            <v:imagedata r:id="rId10" o:title="Capture d’écran 2023-03-15 155540"/>
           </v:shape>
         </w:pict>
       </w:r>
@@ -3181,8 +3541,8 @@
         </w:rPr>
         <w:lastRenderedPageBreak/>
         <w:pict>
-          <v:shape id="_x0000_i1028" type="#_x0000_t75" style="width:453.3pt;height:427.6pt">
-            <v:imagedata r:id="rId10" o:title="Capture d’écran 2023-03-15 155600"/>
+          <v:shape id="_x0000_i1027" type="#_x0000_t75" style="width:453.5pt;height:427.3pt">
+            <v:imagedata r:id="rId11" o:title="Capture d’écran 2023-03-15 155600"/>
           </v:shape>
         </w:pict>
       </w:r>
@@ -3211,8 +3571,8 @@
         </w:rPr>
         <w:lastRenderedPageBreak/>
         <w:pict>
-          <v:shape id="_x0000_i1029" type="#_x0000_t75" style="width:315.55pt;height:565.35pt">
-            <v:imagedata r:id="rId11" o:title="Capture d’écran 2023-03-15 155643"/>
+          <v:shape id="_x0000_i1028" type="#_x0000_t75" style="width:315.1pt;height:565.7pt">
+            <v:imagedata r:id="rId12" o:title="Capture d’écran 2023-03-15 155643"/>
           </v:shape>
         </w:pict>
       </w:r>
@@ -3283,8 +3643,8 @@
           <w:lang w:eastAsia="fr-FR"/>
         </w:rPr>
         <w:pict>
-          <v:shape id="_x0000_i1030" type="#_x0000_t75" style="width:453.3pt;height:390.05pt">
-            <v:imagedata r:id="rId12" o:title="Capture d’écran 2023-03-15 155828"/>
+          <v:shape id="_x0000_i1029" type="#_x0000_t75" style="width:453.5pt;height:389.9pt">
+            <v:imagedata r:id="rId13" o:title="Capture d’écran 2023-03-15 155828"/>
           </v:shape>
         </w:pict>
       </w:r>
@@ -3362,13 +3722,13 @@
           <w:lang w:eastAsia="fr-FR"/>
         </w:rPr>
         <w:pict>
-          <v:shape id="_x0000_i1031" type="#_x0000_t75" style="width:346.85pt;height:572.85pt">
-            <v:imagedata r:id="rId13" o:title="Capture d’écran 2023-03-15 155949"/>
+          <v:shape id="_x0000_i1030" type="#_x0000_t75" style="width:346.9pt;height:573.2pt">
+            <v:imagedata r:id="rId14" o:title="Capture d’écran 2023-03-15 155949"/>
           </v:shape>
         </w:pict>
       </w:r>
-      <w:bookmarkStart w:id="7" w:name="_Toc71691012"/>
-      <w:bookmarkStart w:id="8" w:name="_Toc499021838"/>
+      <w:bookmarkStart w:id="6" w:name="_Toc71691012"/>
+      <w:bookmarkStart w:id="7" w:name="_Toc499021838"/>
     </w:p>
     <w:p>
       <w:pPr>
@@ -3407,8 +3767,8 @@
         <w:lastRenderedPageBreak/>
         <w:t>Stratégie de test</w:t>
       </w:r>
+      <w:bookmarkEnd w:id="6"/>
       <w:bookmarkEnd w:id="7"/>
-      <w:bookmarkEnd w:id="8"/>
     </w:p>
     <w:p>
       <w:pPr>
@@ -3446,333 +3806,455 @@
     </w:p>
     <w:p>
       <w:pPr>
-        <w:pStyle w:val="Retraitnormal1"/>
+        <w:pStyle w:val="Paragraphedeliste"/>
         <w:numPr>
           <w:ilvl w:val="0"/>
           <w:numId w:val="15"/>
         </w:numPr>
+        <w:jc w:val="both"/>
+        <w:rPr>
+          <w:rFonts w:cs="Arial"/>
+          <w:szCs w:val="14"/>
+        </w:rPr>
+      </w:pPr>
+      <w:r>
+        <w:rPr>
+          <w:rFonts w:cs="Arial"/>
+          <w:szCs w:val="14"/>
+        </w:rPr>
+        <w:t xml:space="preserve">Si </w:t>
+      </w:r>
+      <w:r>
+        <w:rPr>
+          <w:rFonts w:cs="Arial"/>
+          <w:szCs w:val="14"/>
+        </w:rPr>
+        <w:t>un utilisateur lambda</w:t>
+      </w:r>
+      <w:r>
+        <w:rPr>
+          <w:rFonts w:cs="Arial"/>
+          <w:szCs w:val="14"/>
+        </w:rPr>
+        <w:t xml:space="preserve"> clique sur un article</w:t>
+      </w:r>
+      <w:r>
+        <w:rPr>
+          <w:rFonts w:cs="Arial"/>
+          <w:szCs w:val="14"/>
+        </w:rPr>
+        <w:t>,</w:t>
+      </w:r>
+      <w:r>
+        <w:rPr>
+          <w:rFonts w:cs="Arial"/>
+          <w:szCs w:val="14"/>
+        </w:rPr>
+        <w:t xml:space="preserve"> l’utilisateur se retrouve sur la page de l</w:t>
+      </w:r>
+      <w:r>
+        <w:rPr>
+          <w:rFonts w:cs="Arial"/>
+          <w:szCs w:val="14"/>
+        </w:rPr>
+        <w:t>’article spécifié.</w:t>
+      </w:r>
+    </w:p>
+    <w:p>
+      <w:pPr>
+        <w:pStyle w:val="Paragraphedeliste"/>
+        <w:numPr>
+          <w:ilvl w:val="0"/>
+          <w:numId w:val="15"/>
+        </w:numPr>
+        <w:jc w:val="both"/>
+        <w:rPr>
+          <w:rFonts w:cs="Arial"/>
+          <w:szCs w:val="14"/>
+        </w:rPr>
+      </w:pPr>
+      <w:r>
+        <w:rPr>
+          <w:rFonts w:cs="Arial"/>
+          <w:szCs w:val="14"/>
+        </w:rPr>
+        <w:t>Si l’utilisateur met son article demandé sous son panier, il se glisse sous celle-ci.</w:t>
+      </w:r>
+    </w:p>
+    <w:p>
+      <w:pPr>
+        <w:pStyle w:val="Paragraphedeliste"/>
+        <w:numPr>
+          <w:ilvl w:val="0"/>
+          <w:numId w:val="15"/>
+        </w:numPr>
+        <w:jc w:val="both"/>
+        <w:rPr>
+          <w:rFonts w:cs="Arial"/>
+          <w:szCs w:val="14"/>
+        </w:rPr>
+      </w:pPr>
+      <w:r>
+        <w:rPr>
+          <w:rFonts w:cs="Arial"/>
+          <w:szCs w:val="14"/>
+        </w:rPr>
+        <w:t>Si l’utilisateur envoie son panier, il est ensuite en cours de payement et l’utilisateur se voit redirigé sur une page d’achat.</w:t>
+      </w:r>
+    </w:p>
+    <w:p>
+      <w:pPr>
+        <w:pStyle w:val="Paragraphedeliste"/>
+        <w:numPr>
+          <w:ilvl w:val="0"/>
+          <w:numId w:val="15"/>
+        </w:numPr>
+        <w:jc w:val="both"/>
+        <w:rPr>
+          <w:rFonts w:cs="Arial"/>
+          <w:szCs w:val="14"/>
+        </w:rPr>
+      </w:pPr>
+      <w:r>
+        <w:rPr>
+          <w:rFonts w:cs="Arial"/>
+          <w:szCs w:val="14"/>
+        </w:rPr>
+        <w:t xml:space="preserve">Si l’utilisateur n’inscrit pas les bons </w:t>
+      </w:r>
+      <w:proofErr w:type="spellStart"/>
+      <w:r>
+        <w:rPr>
+          <w:rFonts w:cs="Arial"/>
+          <w:szCs w:val="14"/>
+        </w:rPr>
+        <w:t>logges</w:t>
+      </w:r>
+      <w:proofErr w:type="spellEnd"/>
+      <w:r>
+        <w:rPr>
+          <w:rFonts w:cs="Arial"/>
+          <w:szCs w:val="14"/>
+        </w:rPr>
+        <w:t>, un message d’erreur s’affiche.</w:t>
+      </w:r>
+    </w:p>
+    <w:p>
+      <w:pPr>
+        <w:pStyle w:val="Paragraphedeliste"/>
+        <w:numPr>
+          <w:ilvl w:val="0"/>
+          <w:numId w:val="15"/>
+        </w:numPr>
+        <w:jc w:val="both"/>
+        <w:rPr>
+          <w:rFonts w:cs="Arial"/>
+          <w:szCs w:val="14"/>
+        </w:rPr>
+      </w:pPr>
+      <w:r>
+        <w:rPr>
+          <w:rFonts w:cs="Arial"/>
+          <w:szCs w:val="14"/>
+        </w:rPr>
+        <w:t>Si l’utilisateur créer un compte utilisateur qui n’est pas unitaire, un message d’erreur s’affiche.</w:t>
+      </w:r>
+    </w:p>
+    <w:p>
+      <w:pPr>
+        <w:pStyle w:val="Paragraphedeliste"/>
+        <w:numPr>
+          <w:ilvl w:val="0"/>
+          <w:numId w:val="15"/>
+        </w:numPr>
+        <w:jc w:val="both"/>
+        <w:rPr>
+          <w:rFonts w:cs="Arial"/>
+          <w:szCs w:val="14"/>
+        </w:rPr>
+      </w:pPr>
+      <w:r>
+        <w:rPr>
+          <w:rFonts w:cs="Arial"/>
+          <w:szCs w:val="14"/>
+        </w:rPr>
+        <w:t xml:space="preserve">Si l’utilisateur essaie d’ajouter son article dans son panier alors qu’il n’est pas connecté par son compte, un message d’erreur s’affiche et l’utilisateur est redirigé sur la page </w:t>
+      </w:r>
+      <w:proofErr w:type="spellStart"/>
+      <w:r>
+        <w:rPr>
+          <w:rFonts w:cs="Arial"/>
+          <w:szCs w:val="14"/>
+        </w:rPr>
+        <w:t>php</w:t>
+      </w:r>
+      <w:proofErr w:type="spellEnd"/>
+      <w:r>
+        <w:rPr>
+          <w:rFonts w:cs="Arial"/>
+          <w:szCs w:val="14"/>
+        </w:rPr>
+        <w:t xml:space="preserve"> ‘login’.</w:t>
+      </w:r>
+    </w:p>
+    <w:p>
+      <w:pPr>
+        <w:pStyle w:val="Paragraphedeliste"/>
+        <w:numPr>
+          <w:ilvl w:val="0"/>
+          <w:numId w:val="15"/>
+        </w:numPr>
+        <w:jc w:val="both"/>
+        <w:rPr>
+          <w:rFonts w:cs="Arial"/>
+          <w:szCs w:val="14"/>
+        </w:rPr>
+      </w:pPr>
+      <w:r>
+        <w:rPr>
+          <w:rFonts w:cs="Arial"/>
+          <w:szCs w:val="14"/>
+        </w:rPr>
+        <w:t>Si l’utilisateur se voit malencontreusement à mettre dans son panier un article qui n’a pas de stock ou qu’il en demande plus que cet article comporte, un message d’erreur s’affiche.</w:t>
+      </w:r>
+    </w:p>
+    <w:p>
+      <w:pPr>
+        <w:pStyle w:val="Paragraphedeliste"/>
+        <w:numPr>
+          <w:ilvl w:val="0"/>
+          <w:numId w:val="15"/>
+        </w:numPr>
+        <w:jc w:val="both"/>
+        <w:rPr>
+          <w:rFonts w:cs="Arial"/>
+          <w:szCs w:val="14"/>
+        </w:rPr>
+      </w:pPr>
+      <w:r>
+        <w:rPr>
+          <w:rFonts w:cs="Arial"/>
+          <w:szCs w:val="14"/>
+        </w:rPr>
+        <w:t>SI l’administrateur créer un article avec une photo non-négligeable, un message d’erreur s’affiche.</w:t>
+      </w:r>
+    </w:p>
+    <w:p>
+      <w:pPr>
+        <w:pStyle w:val="Paragraphedeliste"/>
+        <w:numPr>
+          <w:ilvl w:val="0"/>
+          <w:numId w:val="15"/>
+        </w:numPr>
+        <w:jc w:val="both"/>
+        <w:rPr>
+          <w:rFonts w:cs="Arial"/>
+          <w:szCs w:val="14"/>
+        </w:rPr>
+      </w:pPr>
+      <w:r>
+        <w:rPr>
+          <w:rFonts w:cs="Arial"/>
+          <w:szCs w:val="14"/>
+        </w:rPr>
+        <w:t xml:space="preserve">Si </w:t>
+      </w:r>
+      <w:r>
+        <w:rPr>
+          <w:rFonts w:cs="Arial"/>
+          <w:szCs w:val="14"/>
+        </w:rPr>
+        <w:t xml:space="preserve">l’administrateur est connecté, </w:t>
+      </w:r>
+      <w:r>
+        <w:rPr>
+          <w:rFonts w:cs="Arial"/>
+          <w:szCs w:val="14"/>
+        </w:rPr>
+        <w:t>il aura accès à la page d’administration</w:t>
+      </w:r>
+      <w:r>
+        <w:rPr>
+          <w:rFonts w:cs="Arial"/>
+          <w:szCs w:val="14"/>
+        </w:rPr>
+        <w:t xml:space="preserve"> du site. Il pourra créer des articles et y rajouter leur stock.</w:t>
+      </w:r>
+    </w:p>
+    <w:p>
+      <w:pPr>
+        <w:pStyle w:val="Retraitnormal1"/>
+        <w:numPr>
+          <w:ilvl w:val="0"/>
+          <w:numId w:val="0"/>
+        </w:numPr>
         <w:rPr>
           <w:rFonts w:ascii="Arial" w:hAnsi="Arial" w:cs="Arial"/>
-          <w:color w:val="000000" w:themeColor="text1"/>
+          <w:iCs/>
+          <w:sz w:val="24"/>
+        </w:rPr>
+      </w:pPr>
+    </w:p>
+    <w:p>
+      <w:pPr>
+        <w:pStyle w:val="Titre2"/>
+        <w:rPr>
+          <w:rFonts w:cs="Arial"/>
+          <w:i w:val="0"/>
+          <w:iCs/>
+        </w:rPr>
+      </w:pPr>
+      <w:bookmarkStart w:id="8" w:name="_Toc499021840"/>
+      <w:r>
+        <w:rPr>
+          <w:rFonts w:cs="Arial"/>
+          <w:i w:val="0"/>
+          <w:iCs/>
+        </w:rPr>
+        <w:t>Planification</w:t>
+      </w:r>
+      <w:bookmarkEnd w:id="8"/>
+    </w:p>
+    <w:p>
+      <w:pPr>
+        <w:rPr>
+          <w:rFonts w:cs="Arial"/>
+        </w:rPr>
+      </w:pPr>
+    </w:p>
+    <w:p>
+      <w:pPr>
+        <w:ind w:firstLine="349"/>
+        <w:jc w:val="both"/>
+        <w:rPr>
+          <w:rFonts w:cs="Arial"/>
+        </w:rPr>
+      </w:pPr>
+      <w:r>
+        <w:rPr>
+          <w:rFonts w:cs="Arial"/>
+        </w:rPr>
+        <w:t>Révision de la planification initiale du projet :</w:t>
+      </w:r>
+    </w:p>
+    <w:p>
+      <w:pPr>
+        <w:pStyle w:val="Paragraphedeliste"/>
+        <w:numPr>
+          <w:ilvl w:val="0"/>
+          <w:numId w:val="17"/>
+        </w:numPr>
+        <w:jc w:val="both"/>
+        <w:rPr>
+          <w:rFonts w:cs="Arial"/>
+        </w:rPr>
+      </w:pPr>
+      <w:r>
+        <w:rPr>
+          <w:rFonts w:cs="Arial"/>
+        </w:rPr>
+        <w:t xml:space="preserve">Le projet a commencé le 02.02.2023 et terminera </w:t>
+      </w:r>
+      <w:r>
+        <w:rPr>
+          <w:rFonts w:cs="Arial"/>
+        </w:rPr>
+        <w:t>durant</w:t>
+      </w:r>
+      <w:r>
+        <w:rPr>
+          <w:rFonts w:cs="Arial"/>
+        </w:rPr>
+        <w:t xml:space="preserve"> la semaine du 4 avril 2023.</w:t>
+      </w:r>
+    </w:p>
+    <w:p>
+      <w:pPr>
+        <w:pStyle w:val="Paragraphedeliste"/>
+        <w:numPr>
+          <w:ilvl w:val="0"/>
+          <w:numId w:val="17"/>
+        </w:numPr>
+        <w:jc w:val="both"/>
+        <w:rPr>
+          <w:rFonts w:cs="Arial"/>
+        </w:rPr>
+      </w:pPr>
+      <w:r>
+        <w:rPr>
+          <w:rFonts w:cs="Arial"/>
+        </w:rPr>
+        <w:t xml:space="preserve">Alex est devenu </w:t>
+      </w:r>
+      <w:proofErr w:type="spellStart"/>
+      <w:r>
+        <w:rPr>
+          <w:rFonts w:cs="Arial"/>
+        </w:rPr>
+        <w:t>Scrum</w:t>
+      </w:r>
+      <w:proofErr w:type="spellEnd"/>
+      <w:r>
+        <w:rPr>
+          <w:rFonts w:cs="Arial"/>
+        </w:rPr>
+        <w:t xml:space="preserve"> master.</w:t>
+      </w:r>
+    </w:p>
+    <w:p>
+      <w:pPr>
+        <w:pStyle w:val="Paragraphedeliste"/>
+        <w:numPr>
+          <w:ilvl w:val="0"/>
+          <w:numId w:val="17"/>
+        </w:numPr>
+        <w:jc w:val="both"/>
+        <w:rPr>
+          <w:rFonts w:cs="Arial"/>
+        </w:rPr>
+      </w:pPr>
+      <w:r>
+        <w:rPr>
+          <w:rFonts w:cs="Arial"/>
+        </w:rPr>
+        <w:t>Romain est responsable développement et a aidé pour la création et finition de la documentation.</w:t>
+      </w:r>
+    </w:p>
+    <w:p>
+      <w:pPr>
+        <w:pStyle w:val="Paragraphedeliste"/>
+        <w:numPr>
+          <w:ilvl w:val="0"/>
+          <w:numId w:val="17"/>
+        </w:numPr>
+        <w:jc w:val="both"/>
+        <w:rPr>
+          <w:rFonts w:cs="Arial"/>
+        </w:rPr>
+      </w:pPr>
+      <w:r>
+        <w:rPr>
+          <w:rFonts w:cs="Arial"/>
+        </w:rPr>
+        <w:t>Sacha est responsable des maquettes à concevoir et de la documentation du projet.</w:t>
+      </w:r>
+    </w:p>
+    <w:p>
+      <w:pPr>
+        <w:pStyle w:val="Retraitnormal1"/>
+        <w:numPr>
+          <w:ilvl w:val="0"/>
+          <w:numId w:val="0"/>
+        </w:numPr>
+        <w:ind w:left="360"/>
+        <w:rPr>
+          <w:rFonts w:ascii="Arial" w:hAnsi="Arial" w:cs="Arial"/>
+          <w:iCs/>
           <w:sz w:val="24"/>
           <w:szCs w:val="14"/>
           <w:lang w:eastAsia="fr-FR"/>
         </w:rPr>
       </w:pPr>
-      <w:r>
-        <w:rPr>
-          <w:rFonts w:ascii="Arial" w:hAnsi="Arial" w:cs="Arial"/>
-          <w:color w:val="000000" w:themeColor="text1"/>
-          <w:sz w:val="24"/>
-          <w:szCs w:val="14"/>
-          <w:lang w:eastAsia="fr-FR"/>
-        </w:rPr>
-        <w:t>…</w:t>
-      </w:r>
-    </w:p>
-    <w:p>
-      <w:pPr>
-        <w:rPr>
-          <w:rFonts w:cs="Arial"/>
-        </w:rPr>
-      </w:pPr>
-    </w:p>
-    <w:p>
-      <w:pPr>
-        <w:pStyle w:val="En-tte"/>
-        <w:ind w:firstLine="360"/>
-        <w:rPr>
-          <w:rFonts w:cs="Arial"/>
-          <w:i/>
-          <w:iCs/>
-          <w:color w:val="7F7F7F" w:themeColor="text1" w:themeTint="80"/>
-          <w:szCs w:val="14"/>
-        </w:rPr>
-      </w:pPr>
-      <w:r>
-        <w:rPr>
-          <w:rFonts w:cs="Arial"/>
-          <w:i/>
-          <w:iCs/>
-          <w:color w:val="7F7F7F" w:themeColor="text1" w:themeTint="80"/>
-          <w:szCs w:val="14"/>
-        </w:rPr>
-        <w:t xml:space="preserve">Décrire la stratégie globale de </w:t>
-      </w:r>
-      <w:proofErr w:type="gramStart"/>
-      <w:r>
-        <w:rPr>
-          <w:rFonts w:cs="Arial"/>
-          <w:i/>
-          <w:iCs/>
-          <w:color w:val="7F7F7F" w:themeColor="text1" w:themeTint="80"/>
-          <w:szCs w:val="14"/>
-        </w:rPr>
-        <w:t>test:</w:t>
-      </w:r>
-      <w:proofErr w:type="gramEnd"/>
-      <w:r>
-        <w:rPr>
-          <w:rFonts w:cs="Arial"/>
-          <w:i/>
-          <w:iCs/>
-          <w:color w:val="7F7F7F" w:themeColor="text1" w:themeTint="80"/>
-          <w:szCs w:val="14"/>
-        </w:rPr>
-        <w:t xml:space="preserve"> </w:t>
-      </w:r>
-    </w:p>
-    <w:p>
-      <w:pPr>
-        <w:pStyle w:val="En-tte"/>
-        <w:ind w:firstLine="360"/>
-        <w:rPr>
-          <w:rFonts w:cs="Arial"/>
-          <w:i/>
-          <w:iCs/>
-          <w:color w:val="7F7F7F" w:themeColor="text1" w:themeTint="80"/>
-          <w:szCs w:val="14"/>
-        </w:rPr>
-      </w:pPr>
-    </w:p>
-    <w:p>
-      <w:pPr>
-        <w:pStyle w:val="En-tte"/>
-        <w:numPr>
-          <w:ilvl w:val="0"/>
-          <w:numId w:val="7"/>
-        </w:numPr>
-        <w:tabs>
-          <w:tab w:val="clear" w:pos="4536"/>
-          <w:tab w:val="clear" w:pos="9072"/>
-        </w:tabs>
-        <w:rPr>
-          <w:rFonts w:cs="Arial"/>
-          <w:i/>
-          <w:iCs/>
-          <w:color w:val="7F7F7F" w:themeColor="text1" w:themeTint="80"/>
-          <w:szCs w:val="14"/>
-        </w:rPr>
-      </w:pPr>
-      <w:proofErr w:type="gramStart"/>
-      <w:r>
-        <w:rPr>
-          <w:rFonts w:cs="Arial"/>
-          <w:i/>
-          <w:iCs/>
-          <w:color w:val="7F7F7F" w:themeColor="text1" w:themeTint="80"/>
-          <w:szCs w:val="14"/>
-        </w:rPr>
-        <w:t>types</w:t>
-      </w:r>
-      <w:proofErr w:type="gramEnd"/>
-      <w:r>
-        <w:rPr>
-          <w:rFonts w:cs="Arial"/>
-          <w:i/>
-          <w:iCs/>
-          <w:color w:val="7F7F7F" w:themeColor="text1" w:themeTint="80"/>
-          <w:szCs w:val="14"/>
-        </w:rPr>
-        <w:t xml:space="preserve"> de des tests et ordre dans lequel ils seront effectués.</w:t>
-      </w:r>
-    </w:p>
-    <w:p>
-      <w:pPr>
-        <w:pStyle w:val="En-tte"/>
-        <w:numPr>
-          <w:ilvl w:val="0"/>
-          <w:numId w:val="7"/>
-        </w:numPr>
-        <w:tabs>
-          <w:tab w:val="clear" w:pos="4536"/>
-          <w:tab w:val="clear" w:pos="9072"/>
-        </w:tabs>
-        <w:rPr>
-          <w:rFonts w:cs="Arial"/>
-          <w:i/>
-          <w:iCs/>
-          <w:color w:val="7F7F7F" w:themeColor="text1" w:themeTint="80"/>
-          <w:szCs w:val="14"/>
-        </w:rPr>
-      </w:pPr>
-      <w:proofErr w:type="gramStart"/>
-      <w:r>
-        <w:rPr>
-          <w:rFonts w:cs="Arial"/>
-          <w:i/>
-          <w:iCs/>
-          <w:color w:val="7F7F7F" w:themeColor="text1" w:themeTint="80"/>
-          <w:szCs w:val="14"/>
-        </w:rPr>
-        <w:t>les</w:t>
-      </w:r>
-      <w:proofErr w:type="gramEnd"/>
-      <w:r>
-        <w:rPr>
-          <w:rFonts w:cs="Arial"/>
-          <w:i/>
-          <w:iCs/>
-          <w:color w:val="7F7F7F" w:themeColor="text1" w:themeTint="80"/>
-          <w:szCs w:val="14"/>
-        </w:rPr>
-        <w:t xml:space="preserve"> moyens à mettre en œuvre.</w:t>
-      </w:r>
-    </w:p>
-    <w:p>
-      <w:pPr>
-        <w:pStyle w:val="En-tte"/>
-        <w:numPr>
-          <w:ilvl w:val="0"/>
-          <w:numId w:val="7"/>
-        </w:numPr>
-        <w:tabs>
-          <w:tab w:val="clear" w:pos="4536"/>
-          <w:tab w:val="clear" w:pos="9072"/>
-        </w:tabs>
-        <w:rPr>
-          <w:rFonts w:cs="Arial"/>
-          <w:i/>
-          <w:iCs/>
-          <w:color w:val="7F7F7F" w:themeColor="text1" w:themeTint="80"/>
-          <w:szCs w:val="14"/>
-        </w:rPr>
-      </w:pPr>
-      <w:proofErr w:type="gramStart"/>
-      <w:r>
-        <w:rPr>
-          <w:rFonts w:cs="Arial"/>
-          <w:i/>
-          <w:iCs/>
-          <w:color w:val="7F7F7F" w:themeColor="text1" w:themeTint="80"/>
-          <w:szCs w:val="14"/>
-        </w:rPr>
-        <w:t>couverture</w:t>
-      </w:r>
-      <w:proofErr w:type="gramEnd"/>
-      <w:r>
-        <w:rPr>
-          <w:rFonts w:cs="Arial"/>
-          <w:i/>
-          <w:iCs/>
-          <w:color w:val="7F7F7F" w:themeColor="text1" w:themeTint="80"/>
-          <w:szCs w:val="14"/>
-        </w:rPr>
-        <w:t xml:space="preserve"> des tests (tests exhaustifs ou non, si non, pourquoi ?).</w:t>
-      </w:r>
-    </w:p>
-    <w:p>
-      <w:pPr>
-        <w:pStyle w:val="En-tte"/>
-        <w:numPr>
-          <w:ilvl w:val="0"/>
-          <w:numId w:val="7"/>
-        </w:numPr>
-        <w:tabs>
-          <w:tab w:val="clear" w:pos="4536"/>
-          <w:tab w:val="clear" w:pos="9072"/>
-        </w:tabs>
-        <w:rPr>
-          <w:rFonts w:cs="Arial"/>
-          <w:i/>
-          <w:iCs/>
-          <w:color w:val="7F7F7F" w:themeColor="text1" w:themeTint="80"/>
-          <w:szCs w:val="14"/>
-        </w:rPr>
-      </w:pPr>
-      <w:proofErr w:type="gramStart"/>
-      <w:r>
-        <w:rPr>
-          <w:rFonts w:cs="Arial"/>
-          <w:i/>
-          <w:iCs/>
-          <w:color w:val="7F7F7F" w:themeColor="text1" w:themeTint="80"/>
-          <w:szCs w:val="14"/>
-        </w:rPr>
-        <w:t>données</w:t>
-      </w:r>
-      <w:proofErr w:type="gramEnd"/>
-      <w:r>
-        <w:rPr>
-          <w:rFonts w:cs="Arial"/>
-          <w:i/>
-          <w:iCs/>
-          <w:color w:val="7F7F7F" w:themeColor="text1" w:themeTint="80"/>
-          <w:szCs w:val="14"/>
-        </w:rPr>
-        <w:t xml:space="preserve"> de test à prévoir (données réelles ?).</w:t>
-      </w:r>
-    </w:p>
-    <w:p>
-      <w:pPr>
-        <w:pStyle w:val="En-tte"/>
-        <w:numPr>
-          <w:ilvl w:val="0"/>
-          <w:numId w:val="7"/>
-        </w:numPr>
-        <w:tabs>
-          <w:tab w:val="clear" w:pos="4536"/>
-          <w:tab w:val="clear" w:pos="9072"/>
-        </w:tabs>
-        <w:rPr>
-          <w:rFonts w:cs="Arial"/>
-          <w:i/>
-          <w:iCs/>
-          <w:szCs w:val="14"/>
-        </w:rPr>
-      </w:pPr>
-      <w:proofErr w:type="gramStart"/>
-      <w:r>
-        <w:rPr>
-          <w:rFonts w:cs="Arial"/>
-          <w:i/>
-          <w:iCs/>
-          <w:color w:val="7F7F7F" w:themeColor="text1" w:themeTint="80"/>
-          <w:szCs w:val="14"/>
-        </w:rPr>
-        <w:t>les</w:t>
-      </w:r>
-      <w:proofErr w:type="gramEnd"/>
-      <w:r>
-        <w:rPr>
-          <w:rFonts w:cs="Arial"/>
-          <w:i/>
-          <w:iCs/>
-          <w:color w:val="7F7F7F" w:themeColor="text1" w:themeTint="80"/>
-          <w:szCs w:val="14"/>
-        </w:rPr>
-        <w:t xml:space="preserve"> testeurs extérieurs éventuels.</w:t>
-      </w:r>
-    </w:p>
-    <w:p>
-      <w:pPr>
-        <w:pStyle w:val="En-tte"/>
-        <w:tabs>
-          <w:tab w:val="clear" w:pos="4536"/>
-          <w:tab w:val="clear" w:pos="9072"/>
-        </w:tabs>
-        <w:ind w:left="717"/>
-        <w:rPr>
-          <w:rFonts w:cs="Arial"/>
-          <w:szCs w:val="14"/>
-        </w:rPr>
-      </w:pPr>
-    </w:p>
-    <w:p>
-      <w:pPr>
-        <w:pStyle w:val="Retraitnormal1"/>
-        <w:numPr>
-          <w:ilvl w:val="0"/>
-          <w:numId w:val="0"/>
-        </w:numPr>
-        <w:ind w:left="360"/>
-        <w:rPr>
-          <w:rFonts w:ascii="Arial" w:hAnsi="Arial" w:cs="Arial"/>
-          <w:sz w:val="24"/>
-          <w:szCs w:val="14"/>
-          <w:lang w:eastAsia="fr-FR"/>
-        </w:rPr>
-      </w:pPr>
     </w:p>
     <w:p>
       <w:pPr>
@@ -3783,14 +4265,16 @@
           <w:iCs/>
         </w:rPr>
       </w:pPr>
-      <w:bookmarkStart w:id="9" w:name="_Toc25553310"/>
-      <w:bookmarkStart w:id="10" w:name="_Toc71691015"/>
-      <w:bookmarkStart w:id="11" w:name="_Toc499021839"/>
-      <w:r>
-        <w:rPr>
-          <w:rFonts w:cs="Arial"/>
-        </w:rPr>
-        <w:t>Risques techniques</w:t>
+      <w:bookmarkStart w:id="9" w:name="_Toc25553314"/>
+      <w:bookmarkStart w:id="10" w:name="_Toc71691019"/>
+      <w:bookmarkStart w:id="11" w:name="_Toc499021841"/>
+      <w:r>
+        <w:rPr>
+          <w:rFonts w:cs="Arial"/>
+          <w:i w:val="0"/>
+          <w:iCs/>
+        </w:rPr>
+        <w:t>Dossier de conception</w:t>
       </w:r>
       <w:bookmarkEnd w:id="9"/>
       <w:bookmarkEnd w:id="10"/>
@@ -3806,62 +4290,9 @@
         <w:ind w:left="360"/>
         <w:rPr>
           <w:rFonts w:ascii="Arial" w:hAnsi="Arial" w:cs="Arial"/>
-          <w:iCs/>
           <w:sz w:val="24"/>
         </w:rPr>
       </w:pPr>
-    </w:p>
-    <w:p>
-      <w:pPr>
-        <w:pStyle w:val="Retraitnormal1"/>
-        <w:numPr>
-          <w:ilvl w:val="0"/>
-          <w:numId w:val="15"/>
-        </w:numPr>
-        <w:rPr>
-          <w:rFonts w:ascii="Arial" w:hAnsi="Arial" w:cs="Arial"/>
-          <w:iCs/>
-          <w:sz w:val="24"/>
-        </w:rPr>
-      </w:pPr>
-      <w:r>
-        <w:rPr>
-          <w:rFonts w:ascii="Arial" w:hAnsi="Arial" w:cs="Arial"/>
-          <w:iCs/>
-          <w:sz w:val="24"/>
-        </w:rPr>
-        <w:t>Exploser le PC (Romain)</w:t>
-      </w:r>
-    </w:p>
-    <w:p>
-      <w:pPr>
-        <w:pStyle w:val="Retraitnormal1"/>
-        <w:numPr>
-          <w:ilvl w:val="0"/>
-          <w:numId w:val="15"/>
-        </w:numPr>
-        <w:rPr>
-          <w:rFonts w:ascii="Arial" w:hAnsi="Arial" w:cs="Arial"/>
-          <w:iCs/>
-          <w:sz w:val="24"/>
-        </w:rPr>
-      </w:pPr>
-      <w:r>
-        <w:rPr>
-          <w:rFonts w:ascii="Arial" w:hAnsi="Arial" w:cs="Arial"/>
-          <w:iCs/>
-          <w:sz w:val="24"/>
-        </w:rPr>
-        <w:t>Mauvaise</w:t>
-      </w:r>
-      <w:r>
-        <w:rPr>
-          <w:rFonts w:ascii="Arial" w:hAnsi="Arial" w:cs="Arial"/>
-          <w:iCs/>
-          <w:sz w:val="24"/>
-        </w:rPr>
-        <w:t xml:space="preserve"> gestion du temps de la part de Sacha</w:t>
-      </w:r>
     </w:p>
     <w:p>
       <w:pPr>
@@ -3873,45 +4304,251 @@
         <w:ind w:left="360"/>
         <w:rPr>
           <w:rFonts w:ascii="Arial" w:hAnsi="Arial" w:cs="Arial"/>
-          <w:iCs/>
           <w:sz w:val="24"/>
         </w:rPr>
       </w:pPr>
+      <w:r>
+        <w:rPr>
+          <w:rFonts w:ascii="Arial" w:hAnsi="Arial" w:cs="Arial"/>
+          <w:sz w:val="24"/>
+        </w:rPr>
+        <w:t>Fournir tous les documents de conception :</w:t>
+      </w:r>
     </w:p>
     <w:p>
       <w:pPr>
         <w:pStyle w:val="Retraitnormal1"/>
         <w:numPr>
           <w:ilvl w:val="0"/>
-          <w:numId w:val="6"/>
-        </w:numPr>
+          <w:numId w:val="16"/>
+        </w:numPr>
+        <w:jc w:val="both"/>
         <w:rPr>
           <w:rFonts w:ascii="Arial" w:hAnsi="Arial" w:cs="Arial"/>
-          <w:i/>
-          <w:color w:val="7F7F7F" w:themeColor="text1" w:themeTint="80"/>
           <w:sz w:val="24"/>
         </w:rPr>
       </w:pPr>
-      <w:proofErr w:type="gramStart"/>
       <w:r>
         <w:rPr>
           <w:rFonts w:ascii="Arial" w:hAnsi="Arial" w:cs="Arial"/>
-          <w:i/>
-          <w:color w:val="7F7F7F" w:themeColor="text1" w:themeTint="80"/>
           <w:sz w:val="24"/>
         </w:rPr>
-        <w:t>risques</w:t>
-      </w:r>
-      <w:proofErr w:type="gramEnd"/>
-      <w:r>
+        <w:t>Pour ce dit projet, le système d’exploitation Windows 10 est utilisé.</w:t>
+      </w:r>
+    </w:p>
+    <w:p>
+      <w:pPr>
+        <w:pStyle w:val="Retraitnormal1"/>
+        <w:numPr>
+          <w:ilvl w:val="0"/>
+          <w:numId w:val="16"/>
+        </w:numPr>
+        <w:jc w:val="both"/>
         <w:rPr>
           <w:rFonts w:ascii="Arial" w:hAnsi="Arial" w:cs="Arial"/>
-          <w:i/>
-          <w:color w:val="7F7F7F" w:themeColor="text1" w:themeTint="80"/>
           <w:sz w:val="24"/>
         </w:rPr>
-        <w:t xml:space="preserve"> techniques (complexité, manque de compétences, …).</w:t>
-      </w:r>
+      </w:pPr>
+      <w:r>
+        <w:rPr>
+          <w:rFonts w:ascii="Arial" w:hAnsi="Arial" w:cs="Arial"/>
+          <w:sz w:val="24"/>
+        </w:rPr>
+        <w:t>Pour les maquettes du projet, ‘</w:t>
+      </w:r>
+      <w:proofErr w:type="spellStart"/>
+      <w:r>
+        <w:rPr>
+          <w:rFonts w:ascii="Arial" w:hAnsi="Arial" w:cs="Arial"/>
+          <w:sz w:val="24"/>
+        </w:rPr>
+        <w:t>Balsamiq</w:t>
+      </w:r>
+      <w:proofErr w:type="spellEnd"/>
+      <w:r>
+        <w:rPr>
+          <w:rFonts w:ascii="Arial" w:hAnsi="Arial" w:cs="Arial"/>
+          <w:sz w:val="24"/>
+        </w:rPr>
+        <w:t>’ est le logiciel utilisé.</w:t>
+      </w:r>
+    </w:p>
+    <w:p>
+      <w:pPr>
+        <w:pStyle w:val="Retraitnormal1"/>
+        <w:numPr>
+          <w:ilvl w:val="0"/>
+          <w:numId w:val="16"/>
+        </w:numPr>
+        <w:jc w:val="both"/>
+        <w:rPr>
+          <w:rFonts w:ascii="Arial" w:hAnsi="Arial" w:cs="Arial"/>
+          <w:sz w:val="24"/>
+        </w:rPr>
+      </w:pPr>
+      <w:r>
+        <w:rPr>
+          <w:rFonts w:ascii="Arial" w:hAnsi="Arial" w:cs="Arial"/>
+          <w:sz w:val="24"/>
+        </w:rPr>
+        <w:t>Pour la réalisation de diagramme de flux, le logiciel et site internet ‘Draw.io’ est utilisé</w:t>
+      </w:r>
+    </w:p>
+    <w:p>
+      <w:pPr>
+        <w:pStyle w:val="Retraitnormal1"/>
+        <w:numPr>
+          <w:ilvl w:val="0"/>
+          <w:numId w:val="16"/>
+        </w:numPr>
+        <w:jc w:val="both"/>
+        <w:rPr>
+          <w:rFonts w:ascii="Arial" w:hAnsi="Arial" w:cs="Arial"/>
+          <w:sz w:val="24"/>
+        </w:rPr>
+      </w:pPr>
+      <w:r>
+        <w:rPr>
+          <w:rFonts w:ascii="Arial" w:hAnsi="Arial" w:cs="Arial"/>
+          <w:sz w:val="24"/>
+        </w:rPr>
+        <w:t>Pour la réalisation des journaux de travail, Excel est le logiciel utilisé.</w:t>
+      </w:r>
+    </w:p>
+    <w:p>
+      <w:pPr>
+        <w:pStyle w:val="Retraitnormal1"/>
+        <w:numPr>
+          <w:ilvl w:val="0"/>
+          <w:numId w:val="16"/>
+        </w:numPr>
+        <w:jc w:val="both"/>
+        <w:rPr>
+          <w:rFonts w:ascii="Arial" w:hAnsi="Arial" w:cs="Arial"/>
+          <w:sz w:val="24"/>
+        </w:rPr>
+      </w:pPr>
+      <w:r>
+        <w:rPr>
+          <w:rFonts w:ascii="Arial" w:hAnsi="Arial" w:cs="Arial"/>
+          <w:sz w:val="24"/>
+        </w:rPr>
+        <w:t xml:space="preserve">Pour la réalisation et structure du code, le </w:t>
+      </w:r>
+      <w:proofErr w:type="spellStart"/>
+      <w:r>
+        <w:rPr>
+          <w:rFonts w:ascii="Arial" w:hAnsi="Arial" w:cs="Arial"/>
+          <w:sz w:val="24"/>
+        </w:rPr>
+        <w:t>php</w:t>
+      </w:r>
+      <w:proofErr w:type="spellEnd"/>
+      <w:r>
+        <w:rPr>
+          <w:rFonts w:ascii="Arial" w:hAnsi="Arial" w:cs="Arial"/>
+          <w:sz w:val="24"/>
+        </w:rPr>
+        <w:t xml:space="preserve"> et l’interpréteur </w:t>
+      </w:r>
+      <w:proofErr w:type="spellStart"/>
+      <w:r>
+        <w:rPr>
+          <w:rFonts w:ascii="Arial" w:hAnsi="Arial" w:cs="Arial"/>
+          <w:sz w:val="24"/>
+        </w:rPr>
+        <w:t>php</w:t>
+      </w:r>
+      <w:proofErr w:type="spellEnd"/>
+      <w:r>
+        <w:rPr>
+          <w:rFonts w:ascii="Arial" w:hAnsi="Arial" w:cs="Arial"/>
+          <w:sz w:val="24"/>
+        </w:rPr>
+        <w:t xml:space="preserve"> est utilisé.</w:t>
+      </w:r>
+    </w:p>
+    <w:p>
+      <w:pPr>
+        <w:pStyle w:val="Retraitnormal1"/>
+        <w:numPr>
+          <w:ilvl w:val="0"/>
+          <w:numId w:val="16"/>
+        </w:numPr>
+        <w:jc w:val="both"/>
+        <w:rPr>
+          <w:rFonts w:ascii="Arial" w:hAnsi="Arial" w:cs="Arial"/>
+          <w:sz w:val="24"/>
+        </w:rPr>
+      </w:pPr>
+      <w:r>
+        <w:rPr>
+          <w:rFonts w:ascii="Arial" w:hAnsi="Arial" w:cs="Arial"/>
+          <w:sz w:val="24"/>
+        </w:rPr>
+        <w:t>Pour la documentation et notes du projet, Word est le logiciel utilisé.</w:t>
+      </w:r>
+    </w:p>
+    <w:p>
+      <w:pPr>
+        <w:pStyle w:val="Retraitnormal1"/>
+        <w:numPr>
+          <w:ilvl w:val="0"/>
+          <w:numId w:val="16"/>
+        </w:numPr>
+        <w:jc w:val="both"/>
+        <w:rPr>
+          <w:rFonts w:ascii="Arial" w:hAnsi="Arial" w:cs="Arial"/>
+          <w:sz w:val="24"/>
+        </w:rPr>
+      </w:pPr>
+      <w:r>
+        <w:rPr>
+          <w:rFonts w:ascii="Arial" w:hAnsi="Arial" w:cs="Arial"/>
+          <w:sz w:val="24"/>
+        </w:rPr>
+        <w:lastRenderedPageBreak/>
+        <w:t xml:space="preserve">Pour l’exportation des différentes maquettes, du </w:t>
+      </w:r>
+      <w:proofErr w:type="spellStart"/>
+      <w:r>
+        <w:rPr>
+          <w:rFonts w:ascii="Arial" w:hAnsi="Arial" w:cs="Arial"/>
+          <w:sz w:val="24"/>
+        </w:rPr>
+        <w:t>Wireframe</w:t>
+      </w:r>
+      <w:proofErr w:type="spellEnd"/>
+      <w:r>
+        <w:rPr>
+          <w:rFonts w:ascii="Arial" w:hAnsi="Arial" w:cs="Arial"/>
+          <w:sz w:val="24"/>
+        </w:rPr>
+        <w:t xml:space="preserve"> et des user-cases, le format PDF est utilisé.</w:t>
+      </w:r>
+    </w:p>
+    <w:p>
+      <w:pPr>
+        <w:pStyle w:val="Retraitnormal1"/>
+        <w:numPr>
+          <w:ilvl w:val="0"/>
+          <w:numId w:val="16"/>
+        </w:numPr>
+        <w:jc w:val="both"/>
+        <w:rPr>
+          <w:rFonts w:ascii="Arial" w:hAnsi="Arial" w:cs="Arial"/>
+          <w:sz w:val="24"/>
+        </w:rPr>
+      </w:pPr>
+      <w:r>
+        <w:rPr>
+          <w:rFonts w:ascii="Arial" w:hAnsi="Arial" w:cs="Arial"/>
+          <w:sz w:val="24"/>
+        </w:rPr>
+        <w:t>Pour la structure des bases de données, nous avions sobrement voulu que cette structure soit simple et qu’il soit également facile à comprendre.</w:t>
+      </w:r>
+      <w:bookmarkStart w:id="12" w:name="_Toc71703259"/>
+      <w:bookmarkStart w:id="13" w:name="_Toc499021842"/>
     </w:p>
     <w:p>
       <w:pPr>
@@ -3920,1001 +4557,13 @@
           <w:ilvl w:val="0"/>
           <w:numId w:val="0"/>
         </w:numPr>
-        <w:ind w:left="360"/>
-        <w:rPr>
-          <w:rFonts w:ascii="Arial" w:hAnsi="Arial" w:cs="Arial"/>
-          <w:i/>
-          <w:color w:val="7F7F7F" w:themeColor="text1" w:themeTint="80"/>
-          <w:sz w:val="24"/>
-        </w:rPr>
-      </w:pPr>
-    </w:p>
-    <w:p>
-      <w:pPr>
-        <w:pStyle w:val="Retraitnormal1"/>
-        <w:numPr>
-          <w:ilvl w:val="0"/>
-          <w:numId w:val="0"/>
-        </w:numPr>
-        <w:ind w:left="360"/>
-        <w:rPr>
-          <w:rFonts w:ascii="Arial" w:hAnsi="Arial" w:cs="Arial"/>
-          <w:i/>
-          <w:color w:val="7F7F7F" w:themeColor="text1" w:themeTint="80"/>
-          <w:sz w:val="24"/>
-        </w:rPr>
-      </w:pPr>
-      <w:r>
-        <w:rPr>
-          <w:rFonts w:ascii="Arial" w:hAnsi="Arial" w:cs="Arial"/>
-          <w:i/>
-          <w:color w:val="7F7F7F" w:themeColor="text1" w:themeTint="80"/>
-          <w:sz w:val="24"/>
-        </w:rPr>
-        <w:t>Décrire aussi quelles solutions ont été appliquées pour réduire les risques (priorités, formation, actions, …).</w:t>
-      </w:r>
-    </w:p>
-    <w:p>
-      <w:pPr>
-        <w:pStyle w:val="Retraitnormal1"/>
-        <w:numPr>
-          <w:ilvl w:val="0"/>
-          <w:numId w:val="0"/>
-        </w:numPr>
-        <w:ind w:left="360"/>
-        <w:rPr>
-          <w:rFonts w:ascii="Arial" w:hAnsi="Arial" w:cs="Arial"/>
-          <w:iCs/>
-          <w:sz w:val="24"/>
-        </w:rPr>
-      </w:pPr>
-    </w:p>
-    <w:p>
-      <w:pPr>
-        <w:pStyle w:val="Titre2"/>
-        <w:rPr>
-          <w:rFonts w:cs="Arial"/>
-          <w:i w:val="0"/>
-          <w:iCs/>
-        </w:rPr>
-      </w:pPr>
-      <w:bookmarkStart w:id="12" w:name="_Toc499021840"/>
-      <w:r>
-        <w:rPr>
-          <w:rFonts w:cs="Arial"/>
-          <w:i w:val="0"/>
-          <w:iCs/>
-        </w:rPr>
-        <w:t>Planification</w:t>
-      </w:r>
-      <w:bookmarkEnd w:id="12"/>
-    </w:p>
-    <w:p>
-      <w:pPr>
-        <w:rPr>
-          <w:rFonts w:cs="Arial"/>
-        </w:rPr>
-      </w:pPr>
-    </w:p>
-    <w:p>
-      <w:pPr>
-        <w:ind w:firstLine="349"/>
-        <w:rPr>
-          <w:rFonts w:cs="Arial"/>
-        </w:rPr>
-      </w:pPr>
-      <w:r>
-        <w:rPr>
-          <w:rFonts w:cs="Arial"/>
-        </w:rPr>
-        <w:t>Révision de la planification initiale du projet :</w:t>
-      </w:r>
-    </w:p>
-    <w:p>
-      <w:pPr>
-        <w:pStyle w:val="Paragraphedeliste"/>
-        <w:numPr>
-          <w:ilvl w:val="0"/>
-          <w:numId w:val="17"/>
-        </w:numPr>
-        <w:rPr>
-          <w:rFonts w:cs="Arial"/>
-        </w:rPr>
-      </w:pPr>
-      <w:r>
-        <w:rPr>
-          <w:rFonts w:cs="Arial"/>
-        </w:rPr>
-        <w:t xml:space="preserve">Le projet commence le </w:t>
-      </w:r>
-      <w:r>
-        <w:rPr>
-          <w:rFonts w:cs="Arial"/>
-        </w:rPr>
-        <w:t>02.02.2023</w:t>
-      </w:r>
-    </w:p>
-    <w:p>
-      <w:pPr>
-        <w:pStyle w:val="Paragraphedeliste"/>
-        <w:numPr>
-          <w:ilvl w:val="0"/>
-          <w:numId w:val="17"/>
-        </w:numPr>
-        <w:rPr>
-          <w:rFonts w:cs="Arial"/>
-        </w:rPr>
-      </w:pPr>
-      <w:r>
-        <w:rPr>
-          <w:rFonts w:cs="Arial"/>
-        </w:rPr>
-        <w:t xml:space="preserve">Alex est </w:t>
-      </w:r>
-      <w:proofErr w:type="spellStart"/>
-      <w:r>
-        <w:rPr>
-          <w:rFonts w:cs="Arial"/>
-        </w:rPr>
-        <w:t>Scru</w:t>
-      </w:r>
-      <w:r>
-        <w:rPr>
-          <w:rFonts w:cs="Arial"/>
-        </w:rPr>
-        <w:t>m</w:t>
-      </w:r>
-      <w:proofErr w:type="spellEnd"/>
-      <w:r>
-        <w:rPr>
-          <w:rFonts w:cs="Arial"/>
-        </w:rPr>
-        <w:t xml:space="preserve"> master et gè</w:t>
-      </w:r>
-      <w:r>
-        <w:rPr>
-          <w:rFonts w:cs="Arial"/>
-        </w:rPr>
-        <w:t>re le GitHub</w:t>
-      </w:r>
-      <w:r>
-        <w:rPr>
-          <w:rFonts w:cs="Arial"/>
-        </w:rPr>
-        <w:t xml:space="preserve"> du projet</w:t>
-      </w:r>
-    </w:p>
-    <w:p>
-      <w:pPr>
-        <w:pStyle w:val="Paragraphedeliste"/>
-        <w:numPr>
-          <w:ilvl w:val="0"/>
-          <w:numId w:val="17"/>
-        </w:numPr>
-        <w:rPr>
-          <w:rFonts w:cs="Arial"/>
-        </w:rPr>
-      </w:pPr>
-      <w:r>
-        <w:rPr>
-          <w:rFonts w:cs="Arial"/>
-        </w:rPr>
-        <w:t>Romain s’occupe de la partie développement</w:t>
-      </w:r>
-    </w:p>
-    <w:p>
-      <w:pPr>
-        <w:pStyle w:val="Paragraphedeliste"/>
-        <w:numPr>
-          <w:ilvl w:val="0"/>
-          <w:numId w:val="17"/>
-        </w:numPr>
-        <w:rPr>
-          <w:rFonts w:cs="Arial"/>
-        </w:rPr>
-      </w:pPr>
-      <w:r>
-        <w:rPr>
-          <w:rFonts w:cs="Arial"/>
-        </w:rPr>
-        <w:t>Sacha s’occupe de la documentation</w:t>
-      </w:r>
-    </w:p>
-    <w:p>
-      <w:pPr>
-        <w:pStyle w:val="Retraitnormal1"/>
-        <w:numPr>
-          <w:ilvl w:val="0"/>
-          <w:numId w:val="0"/>
-        </w:numPr>
-        <w:ind w:left="360"/>
-        <w:rPr>
-          <w:rFonts w:ascii="Arial" w:hAnsi="Arial" w:cs="Arial"/>
-          <w:iCs/>
-          <w:sz w:val="24"/>
-          <w:szCs w:val="14"/>
-          <w:lang w:eastAsia="fr-FR"/>
-        </w:rPr>
-      </w:pPr>
-    </w:p>
-    <w:p>
-      <w:pPr>
-        <w:pStyle w:val="Titre2"/>
-        <w:rPr>
-          <w:rFonts w:cs="Arial"/>
-          <w:i w:val="0"/>
-          <w:iCs/>
-        </w:rPr>
-      </w:pPr>
-      <w:bookmarkStart w:id="13" w:name="_Toc25553314"/>
-      <w:bookmarkStart w:id="14" w:name="_Toc71691019"/>
-      <w:bookmarkStart w:id="15" w:name="_Toc499021841"/>
-      <w:r>
-        <w:rPr>
-          <w:rFonts w:cs="Arial"/>
-          <w:i w:val="0"/>
-          <w:iCs/>
-        </w:rPr>
-        <w:t>Dossier de conception</w:t>
-      </w:r>
-      <w:bookmarkEnd w:id="13"/>
-      <w:bookmarkEnd w:id="14"/>
-      <w:bookmarkEnd w:id="15"/>
-    </w:p>
-    <w:p>
-      <w:pPr>
-        <w:pStyle w:val="Retraitnormal1"/>
-        <w:numPr>
-          <w:ilvl w:val="0"/>
-          <w:numId w:val="0"/>
-        </w:numPr>
-        <w:ind w:left="360"/>
+        <w:ind w:left="360" w:hanging="360"/>
+        <w:jc w:val="both"/>
         <w:rPr>
           <w:rFonts w:ascii="Arial" w:hAnsi="Arial" w:cs="Arial"/>
           <w:sz w:val="24"/>
         </w:rPr>
       </w:pPr>
-    </w:p>
-    <w:p>
-      <w:pPr>
-        <w:pStyle w:val="Retraitnormal1"/>
-        <w:numPr>
-          <w:ilvl w:val="0"/>
-          <w:numId w:val="0"/>
-        </w:numPr>
-        <w:ind w:left="360"/>
-        <w:rPr>
-          <w:rFonts w:ascii="Arial" w:hAnsi="Arial" w:cs="Arial"/>
-          <w:sz w:val="24"/>
-        </w:rPr>
-      </w:pPr>
-      <w:r>
-        <w:rPr>
-          <w:rFonts w:ascii="Arial" w:hAnsi="Arial" w:cs="Arial"/>
-          <w:sz w:val="24"/>
-        </w:rPr>
-        <w:t>Fournir tous les documents de conception :</w:t>
-      </w:r>
-    </w:p>
-    <w:p>
-      <w:pPr>
-        <w:pStyle w:val="Retraitnormal1"/>
-        <w:numPr>
-          <w:ilvl w:val="0"/>
-          <w:numId w:val="16"/>
-        </w:numPr>
-        <w:rPr>
-          <w:rFonts w:ascii="Arial" w:hAnsi="Arial" w:cs="Arial"/>
-          <w:sz w:val="24"/>
-        </w:rPr>
-      </w:pPr>
-      <w:r>
-        <w:rPr>
-          <w:rFonts w:ascii="Arial" w:hAnsi="Arial" w:cs="Arial"/>
-          <w:sz w:val="24"/>
-        </w:rPr>
-        <w:t>…</w:t>
-      </w:r>
-    </w:p>
-    <w:p>
-      <w:pPr>
-        <w:pStyle w:val="Retraitnormal1"/>
-        <w:numPr>
-          <w:ilvl w:val="0"/>
-          <w:numId w:val="0"/>
-        </w:numPr>
-        <w:ind w:left="360" w:hanging="360"/>
-        <w:rPr>
-          <w:rFonts w:ascii="Arial" w:hAnsi="Arial" w:cs="Arial"/>
-          <w:sz w:val="24"/>
-        </w:rPr>
-      </w:pPr>
-    </w:p>
-    <w:p>
-      <w:pPr>
-        <w:pStyle w:val="Retraitnormal1"/>
-        <w:numPr>
-          <w:ilvl w:val="0"/>
-          <w:numId w:val="16"/>
-        </w:numPr>
-        <w:rPr>
-          <w:rFonts w:ascii="Arial" w:hAnsi="Arial" w:cs="Arial"/>
-          <w:sz w:val="24"/>
-        </w:rPr>
-      </w:pPr>
-      <w:r>
-        <w:rPr>
-          <w:rFonts w:ascii="Arial" w:hAnsi="Arial" w:cs="Arial"/>
-          <w:sz w:val="24"/>
-        </w:rPr>
-        <w:t>Windows 10</w:t>
-      </w:r>
-    </w:p>
-    <w:p>
-      <w:pPr>
-        <w:pStyle w:val="Retraitnormal1"/>
-        <w:numPr>
-          <w:ilvl w:val="0"/>
-          <w:numId w:val="0"/>
-        </w:numPr>
-        <w:rPr>
-          <w:rFonts w:ascii="Arial" w:hAnsi="Arial" w:cs="Arial"/>
-          <w:sz w:val="24"/>
-        </w:rPr>
-      </w:pPr>
-    </w:p>
-    <w:p>
-      <w:pPr>
-        <w:pStyle w:val="Retraitnormal1"/>
-        <w:numPr>
-          <w:ilvl w:val="0"/>
-          <w:numId w:val="16"/>
-        </w:numPr>
-        <w:rPr>
-          <w:rFonts w:ascii="Arial" w:hAnsi="Arial" w:cs="Arial"/>
-          <w:sz w:val="24"/>
-        </w:rPr>
-      </w:pPr>
-      <w:proofErr w:type="spellStart"/>
-      <w:r>
-        <w:rPr>
-          <w:rFonts w:ascii="Arial" w:hAnsi="Arial" w:cs="Arial"/>
-          <w:sz w:val="24"/>
-        </w:rPr>
-        <w:t>Balsamiq</w:t>
-      </w:r>
-      <w:proofErr w:type="spellEnd"/>
-    </w:p>
-    <w:p>
-      <w:pPr>
-        <w:pStyle w:val="Retraitnormal1"/>
-        <w:numPr>
-          <w:ilvl w:val="0"/>
-          <w:numId w:val="16"/>
-        </w:numPr>
-        <w:rPr>
-          <w:rFonts w:ascii="Arial" w:hAnsi="Arial" w:cs="Arial"/>
-          <w:sz w:val="24"/>
-        </w:rPr>
-      </w:pPr>
-      <w:r>
-        <w:rPr>
-          <w:rFonts w:ascii="Arial" w:hAnsi="Arial" w:cs="Arial"/>
-          <w:sz w:val="24"/>
-        </w:rPr>
-        <w:t>Draw.io</w:t>
-      </w:r>
-    </w:p>
-    <w:p>
-      <w:pPr>
-        <w:pStyle w:val="Retraitnormal1"/>
-        <w:numPr>
-          <w:ilvl w:val="0"/>
-          <w:numId w:val="16"/>
-        </w:numPr>
-        <w:rPr>
-          <w:rFonts w:ascii="Arial" w:hAnsi="Arial" w:cs="Arial"/>
-          <w:sz w:val="24"/>
-        </w:rPr>
-      </w:pPr>
-      <w:r>
-        <w:rPr>
-          <w:rFonts w:ascii="Arial" w:hAnsi="Arial" w:cs="Arial"/>
-          <w:sz w:val="24"/>
-        </w:rPr>
-        <w:t>Excel</w:t>
-      </w:r>
-    </w:p>
-    <w:p>
-      <w:pPr>
-        <w:pStyle w:val="Retraitnormal1"/>
-        <w:numPr>
-          <w:ilvl w:val="0"/>
-          <w:numId w:val="16"/>
-        </w:numPr>
-        <w:rPr>
-          <w:rFonts w:ascii="Arial" w:hAnsi="Arial" w:cs="Arial"/>
-          <w:sz w:val="24"/>
-        </w:rPr>
-      </w:pPr>
-      <w:r>
-        <w:rPr>
-          <w:rFonts w:ascii="Arial" w:hAnsi="Arial" w:cs="Arial"/>
-          <w:sz w:val="24"/>
-        </w:rPr>
-        <w:t>PHP</w:t>
-      </w:r>
-    </w:p>
-    <w:p>
-      <w:pPr>
-        <w:pStyle w:val="Retraitnormal1"/>
-        <w:numPr>
-          <w:ilvl w:val="0"/>
-          <w:numId w:val="16"/>
-        </w:numPr>
-        <w:rPr>
-          <w:rFonts w:ascii="Arial" w:hAnsi="Arial" w:cs="Arial"/>
-          <w:sz w:val="24"/>
-        </w:rPr>
-      </w:pPr>
-      <w:r>
-        <w:rPr>
-          <w:rFonts w:ascii="Arial" w:hAnsi="Arial" w:cs="Arial"/>
-          <w:sz w:val="24"/>
-        </w:rPr>
-        <w:t>Word</w:t>
-      </w:r>
-    </w:p>
-    <w:p>
-      <w:pPr>
-        <w:pStyle w:val="Retraitnormal1"/>
-        <w:numPr>
-          <w:ilvl w:val="0"/>
-          <w:numId w:val="0"/>
-        </w:numPr>
-        <w:ind w:left="360" w:hanging="360"/>
-        <w:rPr>
-          <w:rFonts w:ascii="Arial" w:hAnsi="Arial" w:cs="Arial"/>
-          <w:sz w:val="24"/>
-        </w:rPr>
-      </w:pPr>
-    </w:p>
-    <w:p>
-      <w:pPr>
-        <w:pStyle w:val="Retraitnormal1"/>
-        <w:numPr>
-          <w:ilvl w:val="0"/>
-          <w:numId w:val="16"/>
-        </w:numPr>
-        <w:rPr>
-          <w:rFonts w:ascii="Arial" w:hAnsi="Arial" w:cs="Arial"/>
-          <w:sz w:val="24"/>
-        </w:rPr>
-      </w:pPr>
-      <w:r>
-        <w:rPr>
-          <w:rFonts w:ascii="Arial" w:hAnsi="Arial" w:cs="Arial"/>
-          <w:sz w:val="24"/>
-        </w:rPr>
-        <w:t>…</w:t>
-      </w:r>
-    </w:p>
-    <w:p>
-      <w:pPr>
-        <w:pStyle w:val="Retraitnormal1"/>
-        <w:numPr>
-          <w:ilvl w:val="0"/>
-          <w:numId w:val="0"/>
-        </w:numPr>
-        <w:ind w:left="360" w:hanging="360"/>
-        <w:rPr>
-          <w:rFonts w:ascii="Arial" w:hAnsi="Arial" w:cs="Arial"/>
-          <w:sz w:val="24"/>
-        </w:rPr>
-      </w:pPr>
-    </w:p>
-    <w:p>
-      <w:pPr>
-        <w:pStyle w:val="Retraitnormal1"/>
-        <w:numPr>
-          <w:ilvl w:val="0"/>
-          <w:numId w:val="16"/>
-        </w:numPr>
-        <w:rPr>
-          <w:rFonts w:ascii="Arial" w:hAnsi="Arial" w:cs="Arial"/>
-          <w:sz w:val="24"/>
-        </w:rPr>
-      </w:pPr>
-      <w:r>
-        <w:rPr>
-          <w:rFonts w:ascii="Arial" w:hAnsi="Arial" w:cs="Arial"/>
-          <w:sz w:val="24"/>
-        </w:rPr>
-        <w:t>…</w:t>
-      </w:r>
-    </w:p>
-    <w:p>
-      <w:pPr>
-        <w:pStyle w:val="Retraitnormal1"/>
-        <w:numPr>
-          <w:ilvl w:val="0"/>
-          <w:numId w:val="0"/>
-        </w:numPr>
-        <w:rPr>
-          <w:rFonts w:ascii="Arial" w:hAnsi="Arial" w:cs="Arial"/>
-          <w:sz w:val="24"/>
-        </w:rPr>
-      </w:pPr>
-    </w:p>
-    <w:p>
-      <w:pPr>
-        <w:pStyle w:val="Retraitnormal1"/>
-        <w:numPr>
-          <w:ilvl w:val="0"/>
-          <w:numId w:val="16"/>
-        </w:numPr>
-        <w:rPr>
-          <w:rFonts w:ascii="Arial" w:hAnsi="Arial" w:cs="Arial"/>
-          <w:sz w:val="24"/>
-        </w:rPr>
-      </w:pPr>
-      <w:r>
-        <w:rPr>
-          <w:rFonts w:ascii="Arial" w:hAnsi="Arial" w:cs="Arial"/>
-          <w:sz w:val="24"/>
-        </w:rPr>
-        <w:t>…</w:t>
-      </w:r>
-    </w:p>
-    <w:p>
-      <w:pPr>
-        <w:pStyle w:val="Retraitnormal1"/>
-        <w:numPr>
-          <w:ilvl w:val="0"/>
-          <w:numId w:val="0"/>
-        </w:numPr>
-        <w:ind w:left="360"/>
-        <w:rPr>
-          <w:rFonts w:ascii="Arial" w:hAnsi="Arial" w:cs="Arial"/>
-          <w:sz w:val="24"/>
-        </w:rPr>
-      </w:pPr>
-    </w:p>
-    <w:p>
-      <w:pPr>
-        <w:pStyle w:val="Retraitnormal1"/>
-        <w:numPr>
-          <w:ilvl w:val="0"/>
-          <w:numId w:val="0"/>
-        </w:numPr>
-        <w:ind w:left="360"/>
-        <w:rPr>
-          <w:rFonts w:ascii="Arial" w:hAnsi="Arial" w:cs="Arial"/>
-          <w:i/>
-          <w:color w:val="7F7F7F" w:themeColor="text1" w:themeTint="80"/>
-          <w:sz w:val="24"/>
-        </w:rPr>
-      </w:pPr>
-      <w:r>
-        <w:rPr>
-          <w:rFonts w:ascii="Arial" w:hAnsi="Arial" w:cs="Arial"/>
-          <w:i/>
-          <w:color w:val="7F7F7F" w:themeColor="text1" w:themeTint="80"/>
-          <w:sz w:val="24"/>
-        </w:rPr>
-        <w:t xml:space="preserve">Fournir tous les document de </w:t>
-      </w:r>
-      <w:proofErr w:type="gramStart"/>
-      <w:r>
-        <w:rPr>
-          <w:rFonts w:ascii="Arial" w:hAnsi="Arial" w:cs="Arial"/>
-          <w:i/>
-          <w:color w:val="7F7F7F" w:themeColor="text1" w:themeTint="80"/>
-          <w:sz w:val="24"/>
-        </w:rPr>
-        <w:t>conception:</w:t>
-      </w:r>
-      <w:proofErr w:type="gramEnd"/>
-    </w:p>
-    <w:p>
-      <w:pPr>
-        <w:pStyle w:val="Retraitnormal1"/>
-        <w:numPr>
-          <w:ilvl w:val="0"/>
-          <w:numId w:val="0"/>
-        </w:numPr>
-        <w:ind w:left="360"/>
-        <w:rPr>
-          <w:rFonts w:ascii="Arial" w:hAnsi="Arial" w:cs="Arial"/>
-          <w:i/>
-          <w:color w:val="7F7F7F" w:themeColor="text1" w:themeTint="80"/>
-          <w:sz w:val="24"/>
-        </w:rPr>
-      </w:pPr>
-    </w:p>
-    <w:p>
-      <w:pPr>
-        <w:pStyle w:val="Retraitnormal1"/>
-        <w:numPr>
-          <w:ilvl w:val="0"/>
-          <w:numId w:val="9"/>
-        </w:numPr>
-        <w:rPr>
-          <w:rFonts w:ascii="Arial" w:hAnsi="Arial" w:cs="Arial"/>
-          <w:i/>
-          <w:color w:val="7F7F7F" w:themeColor="text1" w:themeTint="80"/>
-          <w:sz w:val="24"/>
-        </w:rPr>
-      </w:pPr>
-      <w:proofErr w:type="gramStart"/>
-      <w:r>
-        <w:rPr>
-          <w:rFonts w:ascii="Arial" w:hAnsi="Arial" w:cs="Arial"/>
-          <w:i/>
-          <w:color w:val="7F7F7F" w:themeColor="text1" w:themeTint="80"/>
-          <w:sz w:val="24"/>
-        </w:rPr>
-        <w:t>le</w:t>
-      </w:r>
-      <w:proofErr w:type="gramEnd"/>
-      <w:r>
-        <w:rPr>
-          <w:rFonts w:ascii="Arial" w:hAnsi="Arial" w:cs="Arial"/>
-          <w:i/>
-          <w:color w:val="7F7F7F" w:themeColor="text1" w:themeTint="80"/>
-          <w:sz w:val="24"/>
-        </w:rPr>
-        <w:t xml:space="preserve"> choix du matériel HW</w:t>
-      </w:r>
-    </w:p>
-    <w:p>
-      <w:pPr>
-        <w:pStyle w:val="Retraitnormal1"/>
-        <w:numPr>
-          <w:ilvl w:val="0"/>
-          <w:numId w:val="9"/>
-        </w:numPr>
-        <w:rPr>
-          <w:rFonts w:ascii="Arial" w:hAnsi="Arial" w:cs="Arial"/>
-          <w:i/>
-          <w:color w:val="7F7F7F" w:themeColor="text1" w:themeTint="80"/>
-          <w:sz w:val="24"/>
-        </w:rPr>
-      </w:pPr>
-      <w:proofErr w:type="gramStart"/>
-      <w:r>
-        <w:rPr>
-          <w:rFonts w:ascii="Arial" w:hAnsi="Arial" w:cs="Arial"/>
-          <w:i/>
-          <w:color w:val="7F7F7F" w:themeColor="text1" w:themeTint="80"/>
-          <w:sz w:val="24"/>
-        </w:rPr>
-        <w:t>le</w:t>
-      </w:r>
-      <w:proofErr w:type="gramEnd"/>
-      <w:r>
-        <w:rPr>
-          <w:rFonts w:ascii="Arial" w:hAnsi="Arial" w:cs="Arial"/>
-          <w:i/>
-          <w:color w:val="7F7F7F" w:themeColor="text1" w:themeTint="80"/>
-          <w:sz w:val="24"/>
-        </w:rPr>
-        <w:t xml:space="preserve"> choix des systèmes d'exploitation pour la réalisation </w:t>
-      </w:r>
-      <w:r>
-        <w:rPr>
-          <w:rFonts w:ascii="Arial" w:hAnsi="Arial" w:cs="Arial"/>
-          <w:i/>
-          <w:color w:val="7F7F7F" w:themeColor="text1" w:themeTint="80"/>
-          <w:sz w:val="24"/>
-          <w:u w:val="single"/>
-        </w:rPr>
-        <w:t>et</w:t>
-      </w:r>
-      <w:r>
-        <w:rPr>
-          <w:rFonts w:ascii="Arial" w:hAnsi="Arial" w:cs="Arial"/>
-          <w:i/>
-          <w:color w:val="7F7F7F" w:themeColor="text1" w:themeTint="80"/>
-          <w:sz w:val="24"/>
-        </w:rPr>
-        <w:t xml:space="preserve"> l'utilisation</w:t>
-      </w:r>
-    </w:p>
-    <w:p>
-      <w:pPr>
-        <w:pStyle w:val="Retraitnormal1"/>
-        <w:numPr>
-          <w:ilvl w:val="0"/>
-          <w:numId w:val="9"/>
-        </w:numPr>
-        <w:rPr>
-          <w:rFonts w:ascii="Arial" w:hAnsi="Arial" w:cs="Arial"/>
-          <w:i/>
-          <w:color w:val="7F7F7F" w:themeColor="text1" w:themeTint="80"/>
-          <w:sz w:val="24"/>
-        </w:rPr>
-      </w:pPr>
-      <w:proofErr w:type="gramStart"/>
-      <w:r>
-        <w:rPr>
-          <w:rFonts w:ascii="Arial" w:hAnsi="Arial" w:cs="Arial"/>
-          <w:i/>
-          <w:color w:val="7F7F7F" w:themeColor="text1" w:themeTint="80"/>
-          <w:sz w:val="24"/>
-        </w:rPr>
-        <w:t>le</w:t>
-      </w:r>
-      <w:proofErr w:type="gramEnd"/>
-      <w:r>
-        <w:rPr>
-          <w:rFonts w:ascii="Arial" w:hAnsi="Arial" w:cs="Arial"/>
-          <w:i/>
-          <w:color w:val="7F7F7F" w:themeColor="text1" w:themeTint="80"/>
-          <w:sz w:val="24"/>
-        </w:rPr>
-        <w:t xml:space="preserve"> choix des outils logiciels pour la réalisation </w:t>
-      </w:r>
-      <w:r>
-        <w:rPr>
-          <w:rFonts w:ascii="Arial" w:hAnsi="Arial" w:cs="Arial"/>
-          <w:i/>
-          <w:color w:val="7F7F7F" w:themeColor="text1" w:themeTint="80"/>
-          <w:sz w:val="24"/>
-          <w:u w:val="single"/>
-        </w:rPr>
-        <w:t>et</w:t>
-      </w:r>
-      <w:r>
-        <w:rPr>
-          <w:rFonts w:ascii="Arial" w:hAnsi="Arial" w:cs="Arial"/>
-          <w:i/>
-          <w:color w:val="7F7F7F" w:themeColor="text1" w:themeTint="80"/>
-          <w:sz w:val="24"/>
-        </w:rPr>
-        <w:t xml:space="preserve"> l'utilisation</w:t>
-      </w:r>
-    </w:p>
-    <w:p>
-      <w:pPr>
-        <w:pStyle w:val="Retraitnormal1"/>
-        <w:numPr>
-          <w:ilvl w:val="0"/>
-          <w:numId w:val="9"/>
-        </w:numPr>
-        <w:rPr>
-          <w:rFonts w:ascii="Arial" w:hAnsi="Arial" w:cs="Arial"/>
-          <w:i/>
-          <w:color w:val="7F7F7F" w:themeColor="text1" w:themeTint="80"/>
-          <w:sz w:val="24"/>
-        </w:rPr>
-      </w:pPr>
-      <w:proofErr w:type="gramStart"/>
-      <w:r>
-        <w:rPr>
-          <w:rFonts w:ascii="Arial" w:hAnsi="Arial" w:cs="Arial"/>
-          <w:i/>
-          <w:color w:val="7F7F7F" w:themeColor="text1" w:themeTint="80"/>
-          <w:sz w:val="24"/>
-        </w:rPr>
-        <w:t>site</w:t>
-      </w:r>
-      <w:proofErr w:type="gramEnd"/>
-      <w:r>
-        <w:rPr>
-          <w:rFonts w:ascii="Arial" w:hAnsi="Arial" w:cs="Arial"/>
-          <w:i/>
-          <w:color w:val="7F7F7F" w:themeColor="text1" w:themeTint="80"/>
-          <w:sz w:val="24"/>
-        </w:rPr>
-        <w:t xml:space="preserve"> web: réaliser les maquettes avec un logiciel, décrire toutes les animations sur papier, définir les mots-clés, choisir une formule d'hébergement, définir la méthode de mise à jour, …</w:t>
-      </w:r>
-    </w:p>
-    <w:p>
-      <w:pPr>
-        <w:pStyle w:val="Retraitnormal1"/>
-        <w:numPr>
-          <w:ilvl w:val="0"/>
-          <w:numId w:val="5"/>
-        </w:numPr>
-        <w:rPr>
-          <w:rFonts w:ascii="Arial" w:hAnsi="Arial" w:cs="Arial"/>
-          <w:i/>
-          <w:color w:val="7F7F7F" w:themeColor="text1" w:themeTint="80"/>
-          <w:sz w:val="24"/>
-        </w:rPr>
-      </w:pPr>
-      <w:proofErr w:type="gramStart"/>
-      <w:r>
-        <w:rPr>
-          <w:rFonts w:ascii="Arial" w:hAnsi="Arial" w:cs="Arial"/>
-          <w:i/>
-          <w:color w:val="7F7F7F" w:themeColor="text1" w:themeTint="80"/>
-          <w:sz w:val="24"/>
-        </w:rPr>
-        <w:t>bases</w:t>
-      </w:r>
-      <w:proofErr w:type="gramEnd"/>
-      <w:r>
-        <w:rPr>
-          <w:rFonts w:ascii="Arial" w:hAnsi="Arial" w:cs="Arial"/>
-          <w:i/>
-          <w:color w:val="7F7F7F" w:themeColor="text1" w:themeTint="80"/>
-          <w:sz w:val="24"/>
-        </w:rPr>
-        <w:t xml:space="preserve"> de données: décrire le modèle relationnel, le contenu détaillé des tables (caractéristiques de chaque champs) et les requêtes.</w:t>
-      </w:r>
-    </w:p>
-    <w:p>
-      <w:pPr>
-        <w:pStyle w:val="Retraitnormal1"/>
-        <w:numPr>
-          <w:ilvl w:val="0"/>
-          <w:numId w:val="5"/>
-        </w:numPr>
-        <w:rPr>
-          <w:rFonts w:ascii="Arial" w:hAnsi="Arial" w:cs="Arial"/>
-          <w:i/>
-          <w:color w:val="7F7F7F" w:themeColor="text1" w:themeTint="80"/>
-          <w:sz w:val="24"/>
-        </w:rPr>
-      </w:pPr>
-      <w:proofErr w:type="gramStart"/>
-      <w:r>
-        <w:rPr>
-          <w:rFonts w:ascii="Arial" w:hAnsi="Arial" w:cs="Arial"/>
-          <w:i/>
-          <w:color w:val="7F7F7F" w:themeColor="text1" w:themeTint="80"/>
-          <w:sz w:val="24"/>
-        </w:rPr>
-        <w:t>programmation</w:t>
-      </w:r>
-      <w:proofErr w:type="gramEnd"/>
-      <w:r>
-        <w:rPr>
-          <w:rFonts w:ascii="Arial" w:hAnsi="Arial" w:cs="Arial"/>
-          <w:i/>
-          <w:color w:val="7F7F7F" w:themeColor="text1" w:themeTint="80"/>
-          <w:sz w:val="24"/>
-        </w:rPr>
-        <w:t xml:space="preserve"> et scripts: organigramme, architecture du programme, découpage modulaire, entrées-sorties des modules, </w:t>
-      </w:r>
-      <w:proofErr w:type="spellStart"/>
-      <w:r>
-        <w:rPr>
-          <w:rFonts w:ascii="Arial" w:hAnsi="Arial" w:cs="Arial"/>
-          <w:i/>
-          <w:color w:val="7F7F7F" w:themeColor="text1" w:themeTint="80"/>
-          <w:sz w:val="24"/>
-        </w:rPr>
-        <w:t>pseudo-code</w:t>
-      </w:r>
-      <w:proofErr w:type="spellEnd"/>
-      <w:r>
-        <w:rPr>
-          <w:rFonts w:ascii="Arial" w:hAnsi="Arial" w:cs="Arial"/>
-          <w:i/>
-          <w:color w:val="7F7F7F" w:themeColor="text1" w:themeTint="80"/>
-          <w:sz w:val="24"/>
-        </w:rPr>
-        <w:t xml:space="preserve"> / </w:t>
-      </w:r>
-      <w:proofErr w:type="spellStart"/>
-      <w:r>
-        <w:rPr>
-          <w:rFonts w:ascii="Arial" w:hAnsi="Arial" w:cs="Arial"/>
-          <w:i/>
-          <w:color w:val="7F7F7F" w:themeColor="text1" w:themeTint="80"/>
-          <w:sz w:val="24"/>
-        </w:rPr>
-        <w:t>structogramme</w:t>
-      </w:r>
-      <w:proofErr w:type="spellEnd"/>
-      <w:r>
-        <w:rPr>
-          <w:rFonts w:ascii="Arial" w:hAnsi="Arial" w:cs="Arial"/>
-          <w:i/>
-          <w:color w:val="7F7F7F" w:themeColor="text1" w:themeTint="80"/>
-          <w:sz w:val="24"/>
-        </w:rPr>
-        <w:t>…</w:t>
-      </w:r>
-    </w:p>
-    <w:p>
-      <w:pPr>
-        <w:pStyle w:val="Retraitnormal1"/>
-        <w:numPr>
-          <w:ilvl w:val="0"/>
-          <w:numId w:val="0"/>
-        </w:numPr>
-        <w:ind w:left="720"/>
-        <w:rPr>
-          <w:rFonts w:ascii="Arial" w:hAnsi="Arial" w:cs="Arial"/>
-          <w:i/>
-          <w:color w:val="7F7F7F" w:themeColor="text1" w:themeTint="80"/>
-          <w:sz w:val="24"/>
-        </w:rPr>
-      </w:pPr>
-    </w:p>
-    <w:p>
-      <w:pPr>
-        <w:pStyle w:val="Retraitnormal1"/>
-        <w:numPr>
-          <w:ilvl w:val="0"/>
-          <w:numId w:val="0"/>
-        </w:numPr>
-        <w:ind w:left="360"/>
-        <w:rPr>
-          <w:rFonts w:ascii="Arial" w:hAnsi="Arial" w:cs="Arial"/>
-          <w:b/>
-          <w:bCs/>
-          <w:i/>
-          <w:color w:val="7F7F7F" w:themeColor="text1" w:themeTint="80"/>
-          <w:sz w:val="24"/>
-        </w:rPr>
-      </w:pPr>
-      <w:r>
-        <w:rPr>
-          <w:rFonts w:ascii="Arial" w:hAnsi="Arial" w:cs="Arial"/>
-          <w:b/>
-          <w:bCs/>
-          <w:i/>
-          <w:color w:val="7F7F7F" w:themeColor="text1" w:themeTint="80"/>
-          <w:sz w:val="24"/>
-        </w:rPr>
-        <w:t xml:space="preserve">Le </w:t>
-      </w:r>
-      <w:smartTag w:uri="urn:schemas-microsoft-com:office:smarttags" w:element="PersonName">
-        <w:r>
-          <w:rPr>
-            <w:rFonts w:ascii="Arial" w:hAnsi="Arial" w:cs="Arial"/>
-            <w:b/>
-            <w:bCs/>
-            <w:i/>
-            <w:color w:val="7F7F7F" w:themeColor="text1" w:themeTint="80"/>
-            <w:sz w:val="24"/>
-          </w:rPr>
-          <w:t>dos</w:t>
-        </w:r>
-      </w:smartTag>
-      <w:r>
-        <w:rPr>
-          <w:rFonts w:ascii="Arial" w:hAnsi="Arial" w:cs="Arial"/>
-          <w:b/>
-          <w:bCs/>
-          <w:i/>
-          <w:color w:val="7F7F7F" w:themeColor="text1" w:themeTint="80"/>
-          <w:sz w:val="24"/>
-        </w:rPr>
-        <w:t>sier de conception devrait permettre de sous-traiter la réalisation du projet !</w:t>
-      </w:r>
-    </w:p>
-    <w:p>
-      <w:pPr>
-        <w:rPr>
-          <w:rFonts w:cs="Arial"/>
-        </w:rPr>
-      </w:pPr>
-    </w:p>
-    <w:p>
-      <w:pPr>
-        <w:spacing w:after="160" w:line="259" w:lineRule="auto"/>
-        <w:rPr>
-          <w:rFonts w:cs="Arial"/>
-          <w:b/>
-          <w:kern w:val="28"/>
-          <w:sz w:val="28"/>
-          <w:u w:val="single"/>
-        </w:rPr>
-      </w:pPr>
-      <w:bookmarkStart w:id="16" w:name="_Toc71703259"/>
-      <w:bookmarkStart w:id="17" w:name="_Toc499021842"/>
-      <w:r>
-        <w:rPr>
-          <w:rFonts w:cs="Arial"/>
-        </w:rPr>
-        <w:br w:type="page"/>
-      </w:r>
     </w:p>
     <w:p>
       <w:pPr>
@@ -4930,44 +4579,43 @@
         <w:rPr>
           <w:rFonts w:cs="Arial"/>
         </w:rPr>
-        <w:lastRenderedPageBreak/>
         <w:t>R</w:t>
       </w:r>
+      <w:bookmarkEnd w:id="12"/>
+      <w:r>
+        <w:rPr>
+          <w:rFonts w:cs="Arial"/>
+        </w:rPr>
+        <w:t>éalisation</w:t>
+      </w:r>
+      <w:bookmarkEnd w:id="13"/>
+    </w:p>
+    <w:p>
+      <w:pPr>
+        <w:pStyle w:val="Titre2"/>
+        <w:rPr>
+          <w:rFonts w:cs="Arial"/>
+          <w:i w:val="0"/>
+          <w:iCs/>
+        </w:rPr>
+      </w:pPr>
+      <w:bookmarkStart w:id="14" w:name="_Toc25553317"/>
+      <w:bookmarkStart w:id="15" w:name="_Toc71691022"/>
+      <w:bookmarkStart w:id="16" w:name="_Toc499021843"/>
+      <w:r>
+        <w:rPr>
+          <w:rFonts w:cs="Arial"/>
+          <w:i w:val="0"/>
+          <w:iCs/>
+        </w:rPr>
+        <w:t>Dossier de réalisation</w:t>
+      </w:r>
+      <w:bookmarkStart w:id="17" w:name="_Toc25553318"/>
+      <w:bookmarkEnd w:id="14"/>
+      <w:bookmarkEnd w:id="15"/>
       <w:bookmarkEnd w:id="16"/>
-      <w:r>
-        <w:rPr>
-          <w:rFonts w:cs="Arial"/>
-        </w:rPr>
-        <w:t>éalisation</w:t>
-      </w:r>
-      <w:bookmarkEnd w:id="17"/>
-    </w:p>
-    <w:p>
-      <w:pPr>
-        <w:pStyle w:val="Titre2"/>
-        <w:rPr>
-          <w:rFonts w:cs="Arial"/>
-          <w:i w:val="0"/>
-          <w:iCs/>
-        </w:rPr>
-      </w:pPr>
-      <w:bookmarkStart w:id="18" w:name="_Toc25553317"/>
-      <w:bookmarkStart w:id="19" w:name="_Toc71691022"/>
-      <w:bookmarkStart w:id="20" w:name="_Toc499021843"/>
-      <w:r>
-        <w:rPr>
-          <w:rFonts w:cs="Arial"/>
-          <w:i w:val="0"/>
-          <w:iCs/>
-        </w:rPr>
-        <w:t>Dossier de réalisation</w:t>
-      </w:r>
-      <w:bookmarkStart w:id="21" w:name="_Toc25553318"/>
-      <w:bookmarkEnd w:id="18"/>
-      <w:bookmarkEnd w:id="19"/>
-      <w:bookmarkEnd w:id="20"/>
-    </w:p>
-    <w:bookmarkEnd w:id="21"/>
+    </w:p>
+    <w:bookmarkEnd w:id="17"/>
     <w:p>
       <w:pPr>
         <w:ind w:firstLine="360"/>
@@ -5855,6 +5503,7 @@
           <w:rFonts w:cs="Arial"/>
           <w:iCs/>
         </w:rPr>
+        <w:lastRenderedPageBreak/>
         <w:t>gabarit.php</w:t>
       </w:r>
       <w:proofErr w:type="spellEnd"/>
@@ -5987,7 +5636,6 @@
           <w:rFonts w:cs="Arial"/>
           <w:iCs/>
         </w:rPr>
-        <w:lastRenderedPageBreak/>
         <w:t>index.php</w:t>
       </w:r>
       <w:proofErr w:type="spellEnd"/>
@@ -7000,6 +6648,7 @@
           <w:iCs/>
           <w:color w:val="7F7F7F" w:themeColor="text1" w:themeTint="80"/>
         </w:rPr>
+        <w:lastRenderedPageBreak/>
         <w:t>les</w:t>
       </w:r>
       <w:proofErr w:type="gramEnd"/>
@@ -7160,7 +6809,6 @@
           <w:iCs/>
           <w:color w:val="7F7F7F" w:themeColor="text1" w:themeTint="80"/>
         </w:rPr>
-        <w:lastRenderedPageBreak/>
         <w:t xml:space="preserve">NOTE : </w:t>
       </w:r>
       <w:r>
@@ -7185,17 +6833,6 @@
     </w:p>
     <w:p>
       <w:pPr>
-        <w:ind w:left="1134" w:hanging="774"/>
-        <w:rPr>
-          <w:rFonts w:cs="Arial"/>
-          <w:i/>
-          <w:iCs/>
-          <w:color w:val="7F7F7F" w:themeColor="text1" w:themeTint="80"/>
-        </w:rPr>
-      </w:pPr>
-    </w:p>
-    <w:p>
-      <w:pPr>
         <w:spacing w:after="160" w:line="259" w:lineRule="auto"/>
         <w:rPr>
           <w:rFonts w:cs="Arial"/>
@@ -7204,14 +6841,6 @@
           <w:u w:val="single"/>
         </w:rPr>
       </w:pPr>
-      <w:r>
-        <w:rPr>
-          <w:rFonts w:cs="Arial"/>
-          <w:i/>
-          <w:iCs/>
-        </w:rPr>
-        <w:br w:type="page"/>
-      </w:r>
     </w:p>
     <w:p>
       <w:pPr>
@@ -7228,7 +6857,6 @@
           <w:i w:val="0"/>
           <w:iCs/>
         </w:rPr>
-        <w:lastRenderedPageBreak/>
         <w:t>Analyse des sprints</w:t>
       </w:r>
     </w:p>
@@ -7836,18 +7464,19 @@
           <w:iCs/>
         </w:rPr>
       </w:pPr>
-      <w:bookmarkStart w:id="22" w:name="_Toc25553321"/>
-      <w:bookmarkStart w:id="23" w:name="_Toc71691025"/>
-      <w:bookmarkStart w:id="24" w:name="_Toc499021844"/>
+      <w:bookmarkStart w:id="18" w:name="_Toc25553321"/>
+      <w:bookmarkStart w:id="19" w:name="_Toc71691025"/>
+      <w:bookmarkStart w:id="20" w:name="_Toc499021844"/>
       <w:r>
         <w:rPr>
           <w:rFonts w:cs="Arial"/>
           <w:i w:val="0"/>
           <w:iCs/>
         </w:rPr>
+        <w:lastRenderedPageBreak/>
         <w:t>Description des test</w:t>
       </w:r>
-      <w:bookmarkEnd w:id="22"/>
+      <w:bookmarkEnd w:id="18"/>
       <w:r>
         <w:rPr>
           <w:rFonts w:cs="Arial"/>
@@ -7856,8 +7485,8 @@
         </w:rPr>
         <w:t>s effectués</w:t>
       </w:r>
-      <w:bookmarkEnd w:id="23"/>
-      <w:bookmarkEnd w:id="24"/>
+      <w:bookmarkEnd w:id="19"/>
+      <w:bookmarkEnd w:id="20"/>
     </w:p>
     <w:p>
       <w:pPr>
@@ -8035,18 +7664,209 @@
           <w:iCs/>
         </w:rPr>
       </w:pPr>
-      <w:bookmarkStart w:id="25" w:name="_Toc25553322"/>
-      <w:bookmarkStart w:id="26" w:name="_Toc71691026"/>
-      <w:bookmarkStart w:id="27" w:name="_Toc499021845"/>
+      <w:bookmarkStart w:id="21" w:name="_Toc25553322"/>
+      <w:bookmarkStart w:id="22" w:name="_Toc71691026"/>
+      <w:bookmarkStart w:id="23" w:name="_Toc499021845"/>
       <w:r>
         <w:rPr>
           <w:rFonts w:cs="Arial"/>
           <w:i w:val="0"/>
           <w:iCs/>
         </w:rPr>
-        <w:lastRenderedPageBreak/>
         <w:t xml:space="preserve">Erreurs </w:t>
       </w:r>
+      <w:bookmarkEnd w:id="21"/>
+      <w:r>
+        <w:rPr>
+          <w:rFonts w:cs="Arial"/>
+          <w:i w:val="0"/>
+          <w:iCs/>
+        </w:rPr>
+        <w:t>restantes</w:t>
+      </w:r>
+      <w:bookmarkEnd w:id="22"/>
+      <w:bookmarkEnd w:id="23"/>
+      <w:r>
+        <w:rPr>
+          <w:rFonts w:cs="Arial"/>
+          <w:i w:val="0"/>
+          <w:iCs/>
+        </w:rPr>
+        <w:t xml:space="preserve">  </w:t>
+      </w:r>
+    </w:p>
+    <w:p>
+      <w:pPr>
+        <w:ind w:left="426"/>
+        <w:rPr>
+          <w:rFonts w:cs="Arial"/>
+        </w:rPr>
+      </w:pPr>
+      <w:bookmarkStart w:id="24" w:name="_Toc25553323"/>
+    </w:p>
+    <w:p>
+      <w:pPr>
+        <w:ind w:left="426"/>
+        <w:rPr>
+          <w:rFonts w:cs="Arial"/>
+        </w:rPr>
+      </w:pPr>
+      <w:r>
+        <w:rPr>
+          <w:rFonts w:cs="Arial"/>
+        </w:rPr>
+        <w:t>…</w:t>
+      </w:r>
+    </w:p>
+    <w:p>
+      <w:pPr>
+        <w:ind w:left="426"/>
+        <w:rPr>
+          <w:rFonts w:cs="Arial"/>
+        </w:rPr>
+      </w:pPr>
+    </w:p>
+    <w:p>
+      <w:pPr>
+        <w:ind w:left="426"/>
+        <w:rPr>
+          <w:rFonts w:cs="Arial"/>
+          <w:i/>
+          <w:color w:val="7F7F7F" w:themeColor="text1" w:themeTint="80"/>
+        </w:rPr>
+      </w:pPr>
+      <w:r>
+        <w:rPr>
+          <w:rFonts w:cs="Arial"/>
+          <w:i/>
+          <w:color w:val="7F7F7F" w:themeColor="text1" w:themeTint="80"/>
+        </w:rPr>
+        <w:t xml:space="preserve">S'il reste encore des </w:t>
+      </w:r>
+      <w:proofErr w:type="gramStart"/>
+      <w:r>
+        <w:rPr>
+          <w:rFonts w:cs="Arial"/>
+          <w:i/>
+          <w:color w:val="7F7F7F" w:themeColor="text1" w:themeTint="80"/>
+        </w:rPr>
+        <w:t>erreurs:</w:t>
+      </w:r>
+      <w:proofErr w:type="gramEnd"/>
+      <w:r>
+        <w:rPr>
+          <w:rFonts w:cs="Arial"/>
+          <w:i/>
+          <w:color w:val="7F7F7F" w:themeColor="text1" w:themeTint="80"/>
+        </w:rPr>
+        <w:t xml:space="preserve"> </w:t>
+      </w:r>
+    </w:p>
+    <w:p>
+      <w:pPr>
+        <w:ind w:left="426"/>
+        <w:rPr>
+          <w:rFonts w:cs="Arial"/>
+          <w:i/>
+          <w:color w:val="7F7F7F" w:themeColor="text1" w:themeTint="80"/>
+        </w:rPr>
+      </w:pPr>
+    </w:p>
+    <w:p>
+      <w:pPr>
+        <w:numPr>
+          <w:ilvl w:val="0"/>
+          <w:numId w:val="4"/>
+        </w:numPr>
+        <w:rPr>
+          <w:rFonts w:cs="Arial"/>
+          <w:i/>
+          <w:color w:val="7F7F7F" w:themeColor="text1" w:themeTint="80"/>
+        </w:rPr>
+      </w:pPr>
+      <w:r>
+        <w:rPr>
+          <w:rFonts w:cs="Arial"/>
+          <w:i/>
+          <w:color w:val="7F7F7F" w:themeColor="text1" w:themeTint="80"/>
+        </w:rPr>
+        <w:t>Description détaillée</w:t>
+      </w:r>
+    </w:p>
+    <w:p>
+      <w:pPr>
+        <w:numPr>
+          <w:ilvl w:val="0"/>
+          <w:numId w:val="4"/>
+        </w:numPr>
+        <w:rPr>
+          <w:rFonts w:cs="Arial"/>
+          <w:i/>
+          <w:color w:val="7F7F7F" w:themeColor="text1" w:themeTint="80"/>
+        </w:rPr>
+      </w:pPr>
+      <w:r>
+        <w:rPr>
+          <w:rFonts w:cs="Arial"/>
+          <w:i/>
+          <w:color w:val="7F7F7F" w:themeColor="text1" w:themeTint="80"/>
+        </w:rPr>
+        <w:t>Conséquences sur l'utilisation du produit</w:t>
+      </w:r>
+      <w:bookmarkEnd w:id="24"/>
+    </w:p>
+    <w:p>
+      <w:pPr>
+        <w:numPr>
+          <w:ilvl w:val="0"/>
+          <w:numId w:val="4"/>
+        </w:numPr>
+        <w:rPr>
+          <w:rFonts w:cs="Arial"/>
+          <w:i/>
+          <w:color w:val="7F7F7F" w:themeColor="text1" w:themeTint="80"/>
+        </w:rPr>
+      </w:pPr>
+      <w:r>
+        <w:rPr>
+          <w:rFonts w:cs="Arial"/>
+          <w:i/>
+          <w:color w:val="7F7F7F" w:themeColor="text1" w:themeTint="80"/>
+        </w:rPr>
+        <w:t>Actions envisagées ou possibles</w:t>
+      </w:r>
+    </w:p>
+    <w:p>
+      <w:pPr>
+        <w:spacing w:after="160" w:line="259" w:lineRule="auto"/>
+        <w:rPr>
+          <w:rFonts w:cs="Arial"/>
+          <w:b/>
+          <w:iCs/>
+          <w:u w:val="single"/>
+        </w:rPr>
+      </w:pPr>
+      <w:bookmarkStart w:id="25" w:name="_Toc25553326"/>
+      <w:bookmarkStart w:id="26" w:name="_Toc71691029"/>
+      <w:bookmarkStart w:id="27" w:name="_Toc499021846"/>
+    </w:p>
+    <w:p>
+      <w:pPr>
+        <w:pStyle w:val="Titre2"/>
+        <w:rPr>
+          <w:rFonts w:cs="Arial"/>
+          <w:i w:val="0"/>
+          <w:iCs/>
+        </w:rPr>
+      </w:pPr>
+      <w:r>
+        <w:rPr>
+          <w:rFonts w:cs="Arial"/>
+          <w:i w:val="0"/>
+          <w:iCs/>
+        </w:rPr>
+        <w:t>Liste des documents</w:t>
+      </w:r>
       <w:bookmarkEnd w:id="25"/>
       <w:r>
         <w:rPr>
@@ -8054,38 +7874,32 @@
           <w:i w:val="0"/>
           <w:iCs/>
         </w:rPr>
-        <w:t>restantes</w:t>
+        <w:t xml:space="preserve"> fournis</w:t>
       </w:r>
       <w:bookmarkEnd w:id="26"/>
       <w:bookmarkEnd w:id="27"/>
-      <w:r>
-        <w:rPr>
-          <w:rFonts w:cs="Arial"/>
-          <w:i w:val="0"/>
-          <w:iCs/>
-        </w:rPr>
-        <w:t xml:space="preserve">  </w:t>
-      </w:r>
     </w:p>
     <w:p>
       <w:pPr>
         <w:ind w:left="426"/>
         <w:rPr>
           <w:rFonts w:cs="Arial"/>
-        </w:rPr>
-      </w:pPr>
-      <w:bookmarkStart w:id="28" w:name="_Toc25553323"/>
+          <w:iCs/>
+        </w:rPr>
+      </w:pPr>
     </w:p>
     <w:p>
       <w:pPr>
         <w:ind w:left="426"/>
         <w:rPr>
           <w:rFonts w:cs="Arial"/>
-        </w:rPr>
-      </w:pPr>
-      <w:r>
-        <w:rPr>
-          <w:rFonts w:cs="Arial"/>
+          <w:iCs/>
+        </w:rPr>
+      </w:pPr>
+      <w:r>
+        <w:rPr>
+          <w:rFonts w:cs="Arial"/>
+          <w:iCs/>
         </w:rPr>
         <w:t>…</w:t>
       </w:r>
@@ -8095,6 +7909,7 @@
         <w:ind w:left="426"/>
         <w:rPr>
           <w:rFonts w:cs="Arial"/>
+          <w:iCs/>
         </w:rPr>
       </w:pPr>
     </w:p>
@@ -8113,36 +7928,49 @@
           <w:i/>
           <w:color w:val="7F7F7F" w:themeColor="text1" w:themeTint="80"/>
         </w:rPr>
-        <w:t xml:space="preserve">S'il reste encore des </w:t>
-      </w:r>
-      <w:proofErr w:type="gramStart"/>
-      <w:r>
+        <w:t xml:space="preserve">Lister les documents fournis au client avec votre produit, en indiquant les numéros de versions </w:t>
+      </w:r>
+    </w:p>
+    <w:p>
+      <w:pPr>
+        <w:ind w:left="426"/>
         <w:rPr>
           <w:rFonts w:cs="Arial"/>
           <w:i/>
           <w:color w:val="7F7F7F" w:themeColor="text1" w:themeTint="80"/>
         </w:rPr>
-        <w:t>erreurs:</w:t>
-      </w:r>
-      <w:proofErr w:type="gramEnd"/>
-      <w:r>
+      </w:pPr>
+    </w:p>
+    <w:p>
+      <w:pPr>
+        <w:numPr>
+          <w:ilvl w:val="0"/>
+          <w:numId w:val="4"/>
+        </w:numPr>
         <w:rPr>
           <w:rFonts w:cs="Arial"/>
           <w:i/>
           <w:color w:val="7F7F7F" w:themeColor="text1" w:themeTint="80"/>
         </w:rPr>
-        <w:t xml:space="preserve"> </w:t>
-      </w:r>
-    </w:p>
-    <w:p>
-      <w:pPr>
-        <w:ind w:left="426"/>
+      </w:pPr>
+      <w:proofErr w:type="gramStart"/>
+      <w:r>
         <w:rPr>
           <w:rFonts w:cs="Arial"/>
           <w:i/>
           <w:color w:val="7F7F7F" w:themeColor="text1" w:themeTint="80"/>
         </w:rPr>
-      </w:pPr>
+        <w:t>le</w:t>
+      </w:r>
+      <w:proofErr w:type="gramEnd"/>
+      <w:r>
+        <w:rPr>
+          <w:rFonts w:cs="Arial"/>
+          <w:i/>
+          <w:color w:val="7F7F7F" w:themeColor="text1" w:themeTint="80"/>
+        </w:rPr>
+        <w:t xml:space="preserve"> rapport de projet</w:t>
+      </w:r>
     </w:p>
     <w:p>
       <w:pPr>
@@ -8156,13 +7984,23 @@
           <w:color w:val="7F7F7F" w:themeColor="text1" w:themeTint="80"/>
         </w:rPr>
       </w:pPr>
+      <w:proofErr w:type="gramStart"/>
       <w:r>
         <w:rPr>
           <w:rFonts w:cs="Arial"/>
           <w:i/>
           <w:color w:val="7F7F7F" w:themeColor="text1" w:themeTint="80"/>
         </w:rPr>
-        <w:t>Description détaillée</w:t>
+        <w:t>le</w:t>
+      </w:r>
+      <w:proofErr w:type="gramEnd"/>
+      <w:r>
+        <w:rPr>
+          <w:rFonts w:cs="Arial"/>
+          <w:i/>
+          <w:color w:val="7F7F7F" w:themeColor="text1" w:themeTint="80"/>
+        </w:rPr>
+        <w:t xml:space="preserve"> manuel d'Installation (en annexe)</w:t>
       </w:r>
     </w:p>
     <w:p>
@@ -8177,15 +8015,24 @@
           <w:color w:val="7F7F7F" w:themeColor="text1" w:themeTint="80"/>
         </w:rPr>
       </w:pPr>
+      <w:proofErr w:type="gramStart"/>
       <w:r>
         <w:rPr>
           <w:rFonts w:cs="Arial"/>
           <w:i/>
           <w:color w:val="7F7F7F" w:themeColor="text1" w:themeTint="80"/>
         </w:rPr>
-        <w:t>Conséquences sur l'utilisation du produit</w:t>
-      </w:r>
-      <w:bookmarkEnd w:id="28"/>
+        <w:t>le</w:t>
+      </w:r>
+      <w:proofErr w:type="gramEnd"/>
+      <w:r>
+        <w:rPr>
+          <w:rFonts w:cs="Arial"/>
+          <w:i/>
+          <w:color w:val="7F7F7F" w:themeColor="text1" w:themeTint="80"/>
+        </w:rPr>
+        <w:t xml:space="preserve"> manuel d'Utilisation avec des exemples graphiques (en annexe)</w:t>
+      </w:r>
     </w:p>
     <w:p>
       <w:pPr>
@@ -8199,259 +8046,24 @@
           <w:color w:val="7F7F7F" w:themeColor="text1" w:themeTint="80"/>
         </w:rPr>
       </w:pPr>
+      <w:proofErr w:type="gramStart"/>
       <w:r>
         <w:rPr>
           <w:rFonts w:cs="Arial"/>
           <w:i/>
           <w:color w:val="7F7F7F" w:themeColor="text1" w:themeTint="80"/>
         </w:rPr>
-        <w:t>Actions envisagées ou possibles</w:t>
-      </w:r>
-    </w:p>
-    <w:p>
-      <w:pPr>
-        <w:spacing w:after="160" w:line="259" w:lineRule="auto"/>
-        <w:rPr>
-          <w:rFonts w:cs="Arial"/>
-          <w:b/>
-          <w:iCs/>
-          <w:u w:val="single"/>
-        </w:rPr>
-      </w:pPr>
-      <w:bookmarkStart w:id="29" w:name="_Toc25553326"/>
-      <w:bookmarkStart w:id="30" w:name="_Toc71691029"/>
-      <w:bookmarkStart w:id="31" w:name="_Toc499021846"/>
-    </w:p>
-    <w:p>
-      <w:pPr>
-        <w:pStyle w:val="Titre2"/>
-        <w:rPr>
-          <w:rFonts w:cs="Arial"/>
-          <w:i w:val="0"/>
-          <w:iCs/>
-        </w:rPr>
-      </w:pPr>
-      <w:r>
-        <w:rPr>
-          <w:rFonts w:cs="Arial"/>
-          <w:i w:val="0"/>
-          <w:iCs/>
-        </w:rPr>
-        <w:t>Liste des documents</w:t>
-      </w:r>
-      <w:bookmarkEnd w:id="29"/>
-      <w:r>
-        <w:rPr>
-          <w:rFonts w:cs="Arial"/>
-          <w:i w:val="0"/>
-          <w:iCs/>
-        </w:rPr>
-        <w:t xml:space="preserve"> fournis</w:t>
-      </w:r>
-      <w:bookmarkEnd w:id="30"/>
-      <w:bookmarkEnd w:id="31"/>
-    </w:p>
-    <w:p>
-      <w:pPr>
-        <w:ind w:left="426"/>
-        <w:rPr>
-          <w:rFonts w:cs="Arial"/>
-          <w:iCs/>
-        </w:rPr>
-      </w:pPr>
-    </w:p>
-    <w:p>
-      <w:pPr>
-        <w:ind w:left="426"/>
-        <w:rPr>
-          <w:rFonts w:cs="Arial"/>
-          <w:iCs/>
-        </w:rPr>
-      </w:pPr>
-      <w:r>
-        <w:rPr>
-          <w:rFonts w:cs="Arial"/>
-          <w:iCs/>
-        </w:rPr>
-        <w:t>…</w:t>
-      </w:r>
-    </w:p>
-    <w:p>
-      <w:pPr>
-        <w:ind w:left="426"/>
-        <w:rPr>
-          <w:rFonts w:cs="Arial"/>
-          <w:iCs/>
-        </w:rPr>
-      </w:pPr>
-    </w:p>
-    <w:p>
-      <w:pPr>
-        <w:ind w:left="426"/>
+        <w:t>autres</w:t>
+      </w:r>
+      <w:proofErr w:type="gramEnd"/>
+      <w:r>
         <w:rPr>
           <w:rFonts w:cs="Arial"/>
           <w:i/>
           <w:color w:val="7F7F7F" w:themeColor="text1" w:themeTint="80"/>
         </w:rPr>
-      </w:pPr>
-      <w:r>
-        <w:rPr>
-          <w:rFonts w:cs="Arial"/>
-          <w:i/>
-          <w:color w:val="7F7F7F" w:themeColor="text1" w:themeTint="80"/>
-        </w:rPr>
-        <w:t xml:space="preserve">Lister les documents fournis au client avec votre produit, en indiquant les numéros de versions </w:t>
-      </w:r>
-    </w:p>
-    <w:p>
-      <w:pPr>
-        <w:ind w:left="426"/>
-        <w:rPr>
-          <w:rFonts w:cs="Arial"/>
-          <w:i/>
-          <w:color w:val="7F7F7F" w:themeColor="text1" w:themeTint="80"/>
-        </w:rPr>
-      </w:pPr>
-    </w:p>
-    <w:p>
-      <w:pPr>
-        <w:numPr>
-          <w:ilvl w:val="0"/>
-          <w:numId w:val="4"/>
-        </w:numPr>
-        <w:rPr>
-          <w:rFonts w:cs="Arial"/>
-          <w:i/>
-          <w:color w:val="7F7F7F" w:themeColor="text1" w:themeTint="80"/>
-        </w:rPr>
-      </w:pPr>
-      <w:proofErr w:type="gramStart"/>
-      <w:r>
-        <w:rPr>
-          <w:rFonts w:cs="Arial"/>
-          <w:i/>
-          <w:color w:val="7F7F7F" w:themeColor="text1" w:themeTint="80"/>
-        </w:rPr>
-        <w:t>le</w:t>
-      </w:r>
-      <w:proofErr w:type="gramEnd"/>
-      <w:r>
-        <w:rPr>
-          <w:rFonts w:cs="Arial"/>
-          <w:i/>
-          <w:color w:val="7F7F7F" w:themeColor="text1" w:themeTint="80"/>
-        </w:rPr>
-        <w:t xml:space="preserve"> rapport de projet</w:t>
-      </w:r>
-    </w:p>
-    <w:p>
-      <w:pPr>
-        <w:numPr>
-          <w:ilvl w:val="0"/>
-          <w:numId w:val="4"/>
-        </w:numPr>
-        <w:rPr>
-          <w:rFonts w:cs="Arial"/>
-          <w:i/>
-          <w:color w:val="7F7F7F" w:themeColor="text1" w:themeTint="80"/>
-        </w:rPr>
-      </w:pPr>
-      <w:proofErr w:type="gramStart"/>
-      <w:r>
-        <w:rPr>
-          <w:rFonts w:cs="Arial"/>
-          <w:i/>
-          <w:color w:val="7F7F7F" w:themeColor="text1" w:themeTint="80"/>
-        </w:rPr>
-        <w:t>le</w:t>
-      </w:r>
-      <w:proofErr w:type="gramEnd"/>
-      <w:r>
-        <w:rPr>
-          <w:rFonts w:cs="Arial"/>
-          <w:i/>
-          <w:color w:val="7F7F7F" w:themeColor="text1" w:themeTint="80"/>
-        </w:rPr>
-        <w:t xml:space="preserve"> manuel d'Installation (en annexe)</w:t>
-      </w:r>
-    </w:p>
-    <w:p>
-      <w:pPr>
-        <w:numPr>
-          <w:ilvl w:val="0"/>
-          <w:numId w:val="4"/>
-        </w:numPr>
-        <w:rPr>
-          <w:rFonts w:cs="Arial"/>
-          <w:i/>
-          <w:color w:val="7F7F7F" w:themeColor="text1" w:themeTint="80"/>
-        </w:rPr>
-      </w:pPr>
-      <w:proofErr w:type="gramStart"/>
-      <w:r>
-        <w:rPr>
-          <w:rFonts w:cs="Arial"/>
-          <w:i/>
-          <w:color w:val="7F7F7F" w:themeColor="text1" w:themeTint="80"/>
-        </w:rPr>
-        <w:t>le</w:t>
-      </w:r>
-      <w:proofErr w:type="gramEnd"/>
-      <w:r>
-        <w:rPr>
-          <w:rFonts w:cs="Arial"/>
-          <w:i/>
-          <w:color w:val="7F7F7F" w:themeColor="text1" w:themeTint="80"/>
-        </w:rPr>
-        <w:t xml:space="preserve"> manuel d'Utilisation avec des exemples graphiques (en annexe)</w:t>
-      </w:r>
-    </w:p>
-    <w:p>
-      <w:pPr>
-        <w:numPr>
-          <w:ilvl w:val="0"/>
-          <w:numId w:val="4"/>
-        </w:numPr>
-        <w:rPr>
-          <w:rFonts w:cs="Arial"/>
-          <w:i/>
-          <w:color w:val="7F7F7F" w:themeColor="text1" w:themeTint="80"/>
-        </w:rPr>
-      </w:pPr>
-      <w:proofErr w:type="gramStart"/>
-      <w:r>
-        <w:rPr>
-          <w:rFonts w:cs="Arial"/>
-          <w:i/>
-          <w:color w:val="7F7F7F" w:themeColor="text1" w:themeTint="80"/>
-        </w:rPr>
-        <w:t>autres</w:t>
-      </w:r>
-      <w:proofErr w:type="gramEnd"/>
-      <w:r>
-        <w:rPr>
-          <w:rFonts w:cs="Arial"/>
-          <w:i/>
-          <w:color w:val="7F7F7F" w:themeColor="text1" w:themeTint="80"/>
-        </w:rPr>
         <w:t>…</w:t>
       </w:r>
-    </w:p>
-    <w:p>
-      <w:pPr>
-        <w:rPr>
-          <w:rFonts w:cs="Arial"/>
-          <w:szCs w:val="14"/>
-        </w:rPr>
-      </w:pPr>
-    </w:p>
-    <w:p>
-      <w:pPr>
-        <w:rPr>
-          <w:rFonts w:cs="Arial"/>
-          <w:szCs w:val="14"/>
-        </w:rPr>
-      </w:pPr>
     </w:p>
     <w:p>
       <w:pPr>
@@ -8471,24 +8083,24 @@
           <w:rFonts w:cs="Arial"/>
         </w:rPr>
       </w:pPr>
-      <w:bookmarkStart w:id="32" w:name="_Toc25553328"/>
-      <w:bookmarkStart w:id="33" w:name="_Toc71703263"/>
-      <w:bookmarkStart w:id="34" w:name="_Toc499021847"/>
+      <w:bookmarkStart w:id="28" w:name="_Toc25553328"/>
+      <w:bookmarkStart w:id="29" w:name="_Toc71703263"/>
+      <w:bookmarkStart w:id="30" w:name="_Toc499021847"/>
       <w:r>
         <w:rPr>
           <w:rFonts w:cs="Arial"/>
         </w:rPr>
         <w:t>C</w:t>
       </w:r>
-      <w:bookmarkEnd w:id="32"/>
-      <w:bookmarkEnd w:id="33"/>
+      <w:bookmarkEnd w:id="28"/>
+      <w:bookmarkEnd w:id="29"/>
       <w:r>
         <w:rPr>
           <w:rFonts w:cs="Arial"/>
         </w:rPr>
         <w:t>onclusions</w:t>
       </w:r>
-      <w:bookmarkEnd w:id="34"/>
+      <w:bookmarkEnd w:id="30"/>
     </w:p>
     <w:p>
       <w:pPr>
@@ -8501,162 +8113,48 @@
     </w:p>
     <w:p>
       <w:pPr>
-        <w:pStyle w:val="En-tte"/>
-        <w:ind w:left="357"/>
-        <w:rPr>
-          <w:rFonts w:cs="Arial"/>
-        </w:rPr>
-      </w:pPr>
-      <w:r>
-        <w:rPr>
-          <w:rFonts w:cs="Arial"/>
-        </w:rPr>
-        <w:t>…</w:t>
-      </w:r>
-    </w:p>
-    <w:p>
-      <w:pPr>
-        <w:pStyle w:val="En-tte"/>
-        <w:ind w:left="357"/>
-        <w:rPr>
-          <w:rFonts w:cs="Arial"/>
-        </w:rPr>
-      </w:pPr>
-    </w:p>
-    <w:p>
-      <w:pPr>
-        <w:pStyle w:val="Retraitnormal1"/>
-        <w:numPr>
-          <w:ilvl w:val="0"/>
-          <w:numId w:val="0"/>
-        </w:numPr>
-        <w:ind w:left="357"/>
-        <w:rPr>
-          <w:rFonts w:ascii="Arial" w:hAnsi="Arial" w:cs="Arial"/>
-          <w:i/>
-          <w:color w:val="7F7F7F" w:themeColor="text1" w:themeTint="80"/>
-          <w:sz w:val="24"/>
-        </w:rPr>
-      </w:pPr>
-      <w:r>
-        <w:rPr>
-          <w:rFonts w:ascii="Arial" w:hAnsi="Arial" w:cs="Arial"/>
-          <w:i/>
-          <w:color w:val="7F7F7F" w:themeColor="text1" w:themeTint="80"/>
-          <w:sz w:val="24"/>
-        </w:rPr>
-        <w:t xml:space="preserve">Développez en tous cas les points </w:t>
+        <w:jc w:val="both"/>
+      </w:pPr>
+      <w:r>
+        <w:t xml:space="preserve">Pour conclure la réalisation du projet, nous avions remplit tous nos objectifs. Pour ce qui sera des problèmes rencontrés, nous avions eu certains problèmes avec la suppression et diminution en ce qui concerne les divers articles. Je pense, plus précisément, à l’utilisateur qui enlève de lui-même un stock d’un article avant de l’avoir acheté. Également, je pense aux problèmes que nous avions eu en créant un </w:t>
       </w:r>
       <w:proofErr w:type="gramStart"/>
       <w:r>
-        <w:rPr>
-          <w:rFonts w:ascii="Arial" w:hAnsi="Arial" w:cs="Arial"/>
-          <w:i/>
-          <w:color w:val="7F7F7F" w:themeColor="text1" w:themeTint="80"/>
-          <w:sz w:val="24"/>
-        </w:rPr>
-        <w:t>suivants:</w:t>
-      </w:r>
+        <w:t>fichier .</w:t>
+      </w:r>
+      <w:proofErr w:type="spellStart"/>
+      <w:r>
+        <w:t>json</w:t>
+      </w:r>
+      <w:proofErr w:type="spellEnd"/>
       <w:proofErr w:type="gramEnd"/>
-    </w:p>
-    <w:p>
-      <w:pPr>
-        <w:pStyle w:val="Retraitnormal1"/>
-        <w:numPr>
-          <w:ilvl w:val="0"/>
-          <w:numId w:val="0"/>
-        </w:numPr>
-        <w:ind w:left="357"/>
-        <w:rPr>
-          <w:rFonts w:ascii="Arial" w:hAnsi="Arial" w:cs="Arial"/>
-          <w:i/>
-          <w:color w:val="7F7F7F" w:themeColor="text1" w:themeTint="80"/>
-          <w:sz w:val="24"/>
-        </w:rPr>
-      </w:pPr>
-    </w:p>
-    <w:p>
-      <w:pPr>
-        <w:numPr>
-          <w:ilvl w:val="0"/>
-          <w:numId w:val="4"/>
-        </w:numPr>
-        <w:rPr>
-          <w:rFonts w:cs="Arial"/>
-          <w:i/>
-          <w:color w:val="7F7F7F" w:themeColor="text1" w:themeTint="80"/>
-        </w:rPr>
-      </w:pPr>
-      <w:r>
-        <w:rPr>
-          <w:rFonts w:cs="Arial"/>
-          <w:i/>
-          <w:color w:val="7F7F7F" w:themeColor="text1" w:themeTint="80"/>
-        </w:rPr>
-        <w:t>Objectifs atteints / non-atteints</w:t>
-      </w:r>
-    </w:p>
-    <w:p>
-      <w:pPr>
-        <w:numPr>
-          <w:ilvl w:val="0"/>
-          <w:numId w:val="4"/>
-        </w:numPr>
-        <w:rPr>
-          <w:rFonts w:cs="Arial"/>
-          <w:i/>
-          <w:color w:val="7F7F7F" w:themeColor="text1" w:themeTint="80"/>
-        </w:rPr>
-      </w:pPr>
-      <w:r>
-        <w:rPr>
-          <w:rFonts w:cs="Arial"/>
-          <w:i/>
-          <w:color w:val="7F7F7F" w:themeColor="text1" w:themeTint="80"/>
-        </w:rPr>
-        <w:t>Points positifs / négatifs</w:t>
-      </w:r>
-    </w:p>
-    <w:p>
-      <w:pPr>
-        <w:numPr>
-          <w:ilvl w:val="0"/>
-          <w:numId w:val="4"/>
-        </w:numPr>
-        <w:rPr>
-          <w:rFonts w:cs="Arial"/>
-          <w:i/>
-          <w:color w:val="7F7F7F" w:themeColor="text1" w:themeTint="80"/>
-        </w:rPr>
-      </w:pPr>
-      <w:r>
-        <w:rPr>
-          <w:rFonts w:cs="Arial"/>
-          <w:i/>
-          <w:color w:val="7F7F7F" w:themeColor="text1" w:themeTint="80"/>
-        </w:rPr>
-        <w:t>Difficultés particulières</w:t>
-      </w:r>
-    </w:p>
-    <w:p>
-      <w:pPr>
-        <w:numPr>
-          <w:ilvl w:val="0"/>
-          <w:numId w:val="4"/>
-        </w:numPr>
-        <w:rPr>
-          <w:rFonts w:cs="Arial"/>
-          <w:i/>
-          <w:color w:val="7F7F7F" w:themeColor="text1" w:themeTint="80"/>
-        </w:rPr>
-      </w:pPr>
-      <w:r>
-        <w:rPr>
-          <w:rFonts w:cs="Arial"/>
-          <w:i/>
-          <w:color w:val="7F7F7F" w:themeColor="text1" w:themeTint="80"/>
-        </w:rPr>
-        <w:t>Suites possibles pour le projet (évolutions &amp; améliorations)</w:t>
+      <w:r>
+        <w:t xml:space="preserve"> pour le panier et un fichier .</w:t>
+      </w:r>
+      <w:proofErr w:type="spellStart"/>
+      <w:r>
+        <w:t>json</w:t>
+      </w:r>
+      <w:proofErr w:type="spellEnd"/>
+      <w:r>
+        <w:t xml:space="preserve"> pour les articles achetés. Le problème étant de bien administrer les deux en même temps, vu que l’un est aussi dépendant avec l’autre que son prochain =&gt; Ex : quand un utilisateur achète l’article en question, il est déjà inscrit sous sa </w:t>
+      </w:r>
+      <w:proofErr w:type="gramStart"/>
+      <w:r>
+        <w:t>page .</w:t>
+      </w:r>
+      <w:proofErr w:type="spellStart"/>
+      <w:r>
+        <w:t>json</w:t>
+      </w:r>
+      <w:proofErr w:type="spellEnd"/>
+      <w:proofErr w:type="gramEnd"/>
+      <w:r>
+        <w:t xml:space="preserve"> attribuée avant d’être supprimé sur la page de panier. A part cela, nous avions eu de grands espoirs pour ce projet et avions acquis des </w:t>
+      </w:r>
+      <w:r>
+        <w:lastRenderedPageBreak/>
+        <w:t xml:space="preserve">compétences au niveau de la compréhension du code et de réalisation de projet grâce à ceci. </w:t>
       </w:r>
     </w:p>
     <w:p>
@@ -8678,199 +8176,219 @@
           <w:rFonts w:cs="Arial"/>
         </w:rPr>
       </w:pPr>
-      <w:bookmarkStart w:id="35" w:name="_Toc71703264"/>
-      <w:bookmarkStart w:id="36" w:name="_Toc499021848"/>
+      <w:bookmarkStart w:id="31" w:name="_Toc71703264"/>
+      <w:bookmarkStart w:id="32" w:name="_Toc499021848"/>
       <w:r>
         <w:rPr>
           <w:rFonts w:cs="Arial"/>
         </w:rPr>
         <w:t>A</w:t>
       </w:r>
+      <w:bookmarkEnd w:id="31"/>
+      <w:r>
+        <w:rPr>
+          <w:rFonts w:cs="Arial"/>
+        </w:rPr>
+        <w:t>nnexes</w:t>
+      </w:r>
+      <w:bookmarkEnd w:id="32"/>
+    </w:p>
+    <w:p>
+      <w:pPr>
+        <w:pStyle w:val="Titre2"/>
+        <w:rPr>
+          <w:rFonts w:cs="Arial"/>
+          <w:i w:val="0"/>
+          <w:iCs/>
+        </w:rPr>
+      </w:pPr>
+      <w:bookmarkStart w:id="33" w:name="_Toc71703265"/>
+      <w:bookmarkStart w:id="34" w:name="_Toc499021850"/>
+      <w:r>
+        <w:rPr>
+          <w:rFonts w:cs="Arial"/>
+          <w:i w:val="0"/>
+          <w:iCs/>
+        </w:rPr>
+        <w:t>Sources – Bibliographie</w:t>
+      </w:r>
+      <w:bookmarkEnd w:id="33"/>
+      <w:bookmarkEnd w:id="34"/>
+    </w:p>
+    <w:p>
+      <w:pPr>
+        <w:ind w:left="426"/>
+        <w:rPr>
+          <w:rFonts w:cs="Arial"/>
+          <w:iCs/>
+        </w:rPr>
+      </w:pPr>
+    </w:p>
+    <w:p>
+      <w:pPr>
+        <w:rPr>
+          <w:rFonts w:cs="Arial"/>
+        </w:rPr>
+      </w:pPr>
+      <w:r>
+        <w:rPr>
+          <w:rFonts w:cs="Arial"/>
+        </w:rPr>
+        <w:t>Romain Lenoir =&gt;</w:t>
+      </w:r>
+    </w:p>
+    <w:p>
+      <w:pPr>
+        <w:rPr>
+          <w:rFonts w:cs="Arial"/>
+        </w:rPr>
+      </w:pPr>
+      <w:hyperlink r:id="rId15" w:history="1">
+        <w:r>
+          <w:rPr>
+            <w:rStyle w:val="Lienhypertexte"/>
+            <w:rFonts w:cs="Arial"/>
+          </w:rPr>
+          <w:t>https://forums.commentcamarche.net/forum/affich-9781202-css-force-retour-a-la-ligne</w:t>
+        </w:r>
+      </w:hyperlink>
+    </w:p>
+    <w:p>
+      <w:pPr>
+        <w:rPr>
+          <w:rFonts w:cs="Arial"/>
+        </w:rPr>
+      </w:pPr>
+      <w:hyperlink r:id="rId16" w:history="1">
+        <w:r>
+          <w:rPr>
+            <w:rStyle w:val="Lienhypertexte"/>
+            <w:rFonts w:cs="Arial"/>
+          </w:rPr>
+          <w:t>https://www.w3schools.com/php/func_array_splice.asp</w:t>
+        </w:r>
+      </w:hyperlink>
+    </w:p>
+    <w:p>
+      <w:pPr>
+        <w:rPr>
+          <w:rFonts w:cs="Arial"/>
+        </w:rPr>
+      </w:pPr>
+      <w:r>
+        <w:rPr>
+          <w:rFonts w:cs="Arial"/>
+        </w:rPr>
+        <w:t>Sacha Jaccard =&gt;</w:t>
+      </w:r>
+    </w:p>
+    <w:p>
+      <w:pPr>
+        <w:rPr>
+          <w:rFonts w:cs="Arial"/>
+        </w:rPr>
+      </w:pPr>
+      <w:r>
+        <w:rPr>
+          <w:rFonts w:cs="Arial"/>
+        </w:rPr>
+        <w:t>Po de sours</w:t>
+      </w:r>
+      <w:bookmarkStart w:id="35" w:name="_GoBack"/>
       <w:bookmarkEnd w:id="35"/>
       <w:r>
         <w:rPr>
           <w:rFonts w:cs="Arial"/>
         </w:rPr>
-        <w:t>nnexes</w:t>
+        <w:t>e</w:t>
+      </w:r>
+    </w:p>
+    <w:p>
+      <w:pPr>
+        <w:rPr>
+          <w:rFonts w:cs="Arial"/>
+        </w:rPr>
+      </w:pPr>
+      <w:r>
+        <w:rPr>
+          <w:rFonts w:cs="Arial"/>
+        </w:rPr>
+        <w:t xml:space="preserve">Alex </w:t>
+      </w:r>
+      <w:proofErr w:type="spellStart"/>
+      <w:r>
+        <w:rPr>
+          <w:rFonts w:cs="Arial"/>
+        </w:rPr>
+        <w:t>Barreira-videira</w:t>
+      </w:r>
+      <w:proofErr w:type="spellEnd"/>
+      <w:r>
+        <w:rPr>
+          <w:rFonts w:cs="Arial"/>
+        </w:rPr>
+        <w:t xml:space="preserve"> =&gt;</w:t>
+      </w:r>
+    </w:p>
+    <w:p>
+      <w:pPr>
+        <w:rPr>
+          <w:rFonts w:cs="Arial"/>
+        </w:rPr>
+      </w:pPr>
+      <w:r>
+        <w:rPr>
+          <w:rFonts w:cs="Arial"/>
+        </w:rPr>
+        <w:t>…</w:t>
+      </w:r>
+    </w:p>
+    <w:p>
+      <w:pPr>
+        <w:rPr>
+          <w:rFonts w:cs="Arial"/>
+          <w:i/>
+        </w:rPr>
+      </w:pPr>
+      <w:r>
+        <w:rPr>
+          <w:rFonts w:cs="Arial"/>
+          <w:i/>
+        </w:rPr>
+        <w:t xml:space="preserve">   </w:t>
+      </w:r>
+    </w:p>
+    <w:p>
+      <w:pPr>
+        <w:pStyle w:val="Titre2"/>
+        <w:rPr>
+          <w:rFonts w:cs="Arial"/>
+          <w:i w:val="0"/>
+          <w:iCs/>
+        </w:rPr>
+      </w:pPr>
+      <w:bookmarkStart w:id="36" w:name="_Toc25553330"/>
+      <w:bookmarkStart w:id="37" w:name="_Toc71703266"/>
+      <w:bookmarkStart w:id="38" w:name="_Toc499021851"/>
+      <w:r>
+        <w:rPr>
+          <w:rFonts w:cs="Arial"/>
+          <w:i w:val="0"/>
+          <w:iCs/>
+        </w:rPr>
+        <w:t xml:space="preserve">Journal de </w:t>
       </w:r>
       <w:bookmarkEnd w:id="36"/>
-    </w:p>
-    <w:p>
-      <w:pPr>
-        <w:rPr>
-          <w:rFonts w:cs="Arial"/>
-        </w:rPr>
-      </w:pPr>
-    </w:p>
-    <w:p>
-      <w:pPr>
-        <w:pStyle w:val="Titre2"/>
+      <w:bookmarkEnd w:id="37"/>
+      <w:r>
         <w:rPr>
           <w:rFonts w:cs="Arial"/>
           <w:i w:val="0"/>
           <w:iCs/>
         </w:rPr>
-      </w:pPr>
-      <w:bookmarkStart w:id="37" w:name="_Toc499021849"/>
-      <w:r>
-        <w:rPr>
-          <w:rFonts w:cs="Arial"/>
-          <w:i w:val="0"/>
-          <w:iCs/>
-        </w:rPr>
-        <w:t>Résumé du rapport du TPI / version succincte de la documentation</w:t>
-      </w:r>
-      <w:bookmarkEnd w:id="37"/>
-    </w:p>
-    <w:p>
-      <w:pPr>
-        <w:rPr>
-          <w:rFonts w:cs="Arial"/>
-        </w:rPr>
-      </w:pPr>
-    </w:p>
-    <w:p>
-      <w:pPr>
-        <w:ind w:left="576"/>
-        <w:rPr>
-          <w:rFonts w:cs="Arial"/>
-        </w:rPr>
-      </w:pPr>
-      <w:r>
-        <w:rPr>
-          <w:rFonts w:cs="Arial"/>
-        </w:rPr>
-        <w:t>…</w:t>
-      </w:r>
-    </w:p>
-    <w:p>
-      <w:pPr>
-        <w:rPr>
-          <w:rFonts w:cs="Arial"/>
-        </w:rPr>
-      </w:pPr>
-    </w:p>
-    <w:p>
-      <w:pPr>
-        <w:pStyle w:val="Titre2"/>
-        <w:rPr>
-          <w:rFonts w:cs="Arial"/>
-          <w:i w:val="0"/>
-          <w:iCs/>
-        </w:rPr>
-      </w:pPr>
-      <w:bookmarkStart w:id="38" w:name="_Toc71703265"/>
-      <w:bookmarkStart w:id="39" w:name="_Toc499021850"/>
-      <w:r>
-        <w:rPr>
-          <w:rFonts w:cs="Arial"/>
-          <w:i w:val="0"/>
-          <w:iCs/>
-        </w:rPr>
-        <w:lastRenderedPageBreak/>
-        <w:t>Sources – Bibliographie</w:t>
+        <w:t>travail</w:t>
       </w:r>
       <w:bookmarkEnd w:id="38"/>
-      <w:bookmarkEnd w:id="39"/>
-    </w:p>
-    <w:p>
-      <w:pPr>
-        <w:ind w:left="426"/>
-        <w:rPr>
-          <w:rFonts w:cs="Arial"/>
-          <w:iCs/>
-        </w:rPr>
-      </w:pPr>
-    </w:p>
-    <w:p>
-      <w:pPr>
-        <w:ind w:left="426"/>
-        <w:rPr>
-          <w:rFonts w:cs="Arial"/>
-          <w:i/>
-        </w:rPr>
-      </w:pPr>
-      <w:r>
-        <w:rPr>
-          <w:rFonts w:cs="Arial"/>
-          <w:i/>
-          <w:color w:val="7F7F7F" w:themeColor="text1" w:themeTint="80"/>
-        </w:rPr>
-        <w:t xml:space="preserve">Liste des livres utilisés (Titre, auteur, date), des sites Internet (URL) consultés, des articles (Revue, date, titre, </w:t>
-      </w:r>
-      <w:proofErr w:type="gramStart"/>
-      <w:r>
-        <w:rPr>
-          <w:rFonts w:cs="Arial"/>
-          <w:i/>
-          <w:color w:val="7F7F7F" w:themeColor="text1" w:themeTint="80"/>
-        </w:rPr>
-        <w:t>auteur)</w:t>
-      </w:r>
-      <w:r>
-        <w:rPr>
-          <w:rFonts w:cs="Arial"/>
-          <w:i/>
-          <w:color w:val="7F7F7F" w:themeColor="text1" w:themeTint="80"/>
-        </w:rPr>
-        <w:t>…</w:t>
-      </w:r>
-      <w:proofErr w:type="gramEnd"/>
-      <w:r>
-        <w:rPr>
-          <w:rFonts w:cs="Arial"/>
-          <w:i/>
-          <w:color w:val="7F7F7F" w:themeColor="text1" w:themeTint="80"/>
-        </w:rPr>
-        <w:t xml:space="preserve"> Et de toutes les aides externes (noms)</w:t>
-      </w:r>
-    </w:p>
-    <w:p>
-      <w:pPr>
-        <w:rPr>
-          <w:rFonts w:cs="Arial"/>
-          <w:i/>
-        </w:rPr>
-      </w:pPr>
-      <w:r>
-        <w:rPr>
-          <w:rFonts w:cs="Arial"/>
-          <w:i/>
-        </w:rPr>
-        <w:t xml:space="preserve">   </w:t>
-      </w:r>
-    </w:p>
-    <w:p>
-      <w:pPr>
-        <w:pStyle w:val="Titre2"/>
-        <w:rPr>
-          <w:rFonts w:cs="Arial"/>
-          <w:i w:val="0"/>
-          <w:iCs/>
-        </w:rPr>
-      </w:pPr>
-      <w:bookmarkStart w:id="40" w:name="_Toc25553330"/>
-      <w:bookmarkStart w:id="41" w:name="_Toc71703266"/>
-      <w:bookmarkStart w:id="42" w:name="_Toc499021851"/>
-      <w:r>
-        <w:rPr>
-          <w:rFonts w:cs="Arial"/>
-          <w:i w:val="0"/>
-          <w:iCs/>
-        </w:rPr>
-        <w:t xml:space="preserve">Journal de </w:t>
-      </w:r>
-      <w:bookmarkEnd w:id="40"/>
-      <w:bookmarkEnd w:id="41"/>
-      <w:r>
-        <w:rPr>
-          <w:rFonts w:cs="Arial"/>
-          <w:i w:val="0"/>
-          <w:iCs/>
-        </w:rPr>
-        <w:t>travail</w:t>
-      </w:r>
-      <w:bookmarkEnd w:id="42"/>
     </w:p>
     <w:p>
       <w:pPr>
@@ -9100,7 +8618,7 @@
           <w:iCs/>
         </w:rPr>
       </w:pPr>
-      <w:bookmarkStart w:id="43" w:name="_Toc25553331"/>
+      <w:bookmarkStart w:id="39" w:name="_Toc25553331"/>
     </w:p>
     <w:p>
       <w:pPr>
@@ -9111,8 +8629,8 @@
           <w:iCs/>
         </w:rPr>
       </w:pPr>
-      <w:bookmarkStart w:id="44" w:name="_Toc71703267"/>
-      <w:bookmarkStart w:id="45" w:name="_Toc499021852"/>
+      <w:bookmarkStart w:id="40" w:name="_Toc71703267"/>
+      <w:bookmarkStart w:id="41" w:name="_Toc499021852"/>
       <w:r>
         <w:rPr>
           <w:rFonts w:cs="Arial"/>
@@ -9121,121 +8639,121 @@
         </w:rPr>
         <w:t>Manuel d'Installation</w:t>
       </w:r>
+      <w:bookmarkEnd w:id="39"/>
+      <w:bookmarkEnd w:id="40"/>
+      <w:bookmarkEnd w:id="41"/>
+    </w:p>
+    <w:p>
+      <w:pPr>
+        <w:rPr>
+          <w:rFonts w:cs="Arial"/>
+        </w:rPr>
+      </w:pPr>
+    </w:p>
+    <w:p>
+      <w:pPr>
+        <w:ind w:left="576"/>
+        <w:rPr>
+          <w:rFonts w:cs="Arial"/>
+        </w:rPr>
+      </w:pPr>
+      <w:r>
+        <w:rPr>
+          <w:rFonts w:cs="Arial"/>
+        </w:rPr>
+        <w:t>…</w:t>
+      </w:r>
+    </w:p>
+    <w:p>
+      <w:pPr>
+        <w:rPr>
+          <w:rFonts w:cs="Arial"/>
+        </w:rPr>
+      </w:pPr>
+    </w:p>
+    <w:p>
+      <w:pPr>
+        <w:pStyle w:val="Titre2"/>
+        <w:rPr>
+          <w:rFonts w:cs="Arial"/>
+          <w:i w:val="0"/>
+          <w:iCs/>
+        </w:rPr>
+      </w:pPr>
+      <w:bookmarkStart w:id="42" w:name="_Toc25553332"/>
+      <w:bookmarkStart w:id="43" w:name="_Toc71703268"/>
+      <w:bookmarkStart w:id="44" w:name="_Toc499021853"/>
+      <w:r>
+        <w:rPr>
+          <w:rFonts w:cs="Arial"/>
+          <w:i w:val="0"/>
+          <w:iCs/>
+        </w:rPr>
+        <w:t>Manuel d'Utilisation</w:t>
+      </w:r>
+      <w:bookmarkEnd w:id="42"/>
       <w:bookmarkEnd w:id="43"/>
       <w:bookmarkEnd w:id="44"/>
+    </w:p>
+    <w:p>
+      <w:pPr>
+        <w:rPr>
+          <w:rFonts w:cs="Arial"/>
+        </w:rPr>
+      </w:pPr>
+    </w:p>
+    <w:p>
+      <w:pPr>
+        <w:ind w:left="576"/>
+        <w:rPr>
+          <w:rFonts w:cs="Arial"/>
+        </w:rPr>
+      </w:pPr>
+      <w:r>
+        <w:rPr>
+          <w:rFonts w:cs="Arial"/>
+        </w:rPr>
+        <w:t>…</w:t>
+      </w:r>
+    </w:p>
+    <w:p>
+      <w:pPr>
+        <w:rPr>
+          <w:rFonts w:cs="Arial"/>
+        </w:rPr>
+      </w:pPr>
+    </w:p>
+    <w:p>
+      <w:pPr>
+        <w:pStyle w:val="Titre2"/>
+        <w:rPr>
+          <w:rFonts w:cs="Arial"/>
+          <w:i w:val="0"/>
+          <w:iCs/>
+        </w:rPr>
+      </w:pPr>
+      <w:bookmarkStart w:id="45" w:name="_Toc71703270"/>
+      <w:bookmarkStart w:id="46" w:name="_Toc499021854"/>
+      <w:bookmarkStart w:id="47" w:name="_Toc25553334"/>
+      <w:r>
+        <w:rPr>
+          <w:rFonts w:cs="Arial"/>
+          <w:i w:val="0"/>
+          <w:iCs/>
+        </w:rPr>
+        <w:t>Archives du projet</w:t>
+      </w:r>
       <w:bookmarkEnd w:id="45"/>
-    </w:p>
-    <w:p>
-      <w:pPr>
-        <w:rPr>
-          <w:rFonts w:cs="Arial"/>
-        </w:rPr>
-      </w:pPr>
-    </w:p>
-    <w:p>
-      <w:pPr>
-        <w:ind w:left="576"/>
-        <w:rPr>
-          <w:rFonts w:cs="Arial"/>
-        </w:rPr>
-      </w:pPr>
-      <w:r>
-        <w:rPr>
-          <w:rFonts w:cs="Arial"/>
-        </w:rPr>
-        <w:t>…</w:t>
-      </w:r>
-    </w:p>
-    <w:p>
-      <w:pPr>
-        <w:rPr>
-          <w:rFonts w:cs="Arial"/>
-        </w:rPr>
-      </w:pPr>
-    </w:p>
-    <w:p>
-      <w:pPr>
-        <w:pStyle w:val="Titre2"/>
+      <w:bookmarkEnd w:id="46"/>
+      <w:r>
         <w:rPr>
           <w:rFonts w:cs="Arial"/>
           <w:i w:val="0"/>
           <w:iCs/>
         </w:rPr>
-      </w:pPr>
-      <w:bookmarkStart w:id="46" w:name="_Toc25553332"/>
-      <w:bookmarkStart w:id="47" w:name="_Toc71703268"/>
-      <w:bookmarkStart w:id="48" w:name="_Toc499021853"/>
-      <w:r>
-        <w:rPr>
-          <w:rFonts w:cs="Arial"/>
-          <w:i w:val="0"/>
-          <w:iCs/>
-        </w:rPr>
-        <w:t>Manuel d'Utilisation</w:t>
-      </w:r>
-      <w:bookmarkEnd w:id="46"/>
+        <w:t xml:space="preserve"> </w:t>
+      </w:r>
       <w:bookmarkEnd w:id="47"/>
-      <w:bookmarkEnd w:id="48"/>
-    </w:p>
-    <w:p>
-      <w:pPr>
-        <w:rPr>
-          <w:rFonts w:cs="Arial"/>
-        </w:rPr>
-      </w:pPr>
-    </w:p>
-    <w:p>
-      <w:pPr>
-        <w:ind w:left="576"/>
-        <w:rPr>
-          <w:rFonts w:cs="Arial"/>
-        </w:rPr>
-      </w:pPr>
-      <w:r>
-        <w:rPr>
-          <w:rFonts w:cs="Arial"/>
-        </w:rPr>
-        <w:t>…</w:t>
-      </w:r>
-    </w:p>
-    <w:p>
-      <w:pPr>
-        <w:rPr>
-          <w:rFonts w:cs="Arial"/>
-        </w:rPr>
-      </w:pPr>
-    </w:p>
-    <w:p>
-      <w:pPr>
-        <w:pStyle w:val="Titre2"/>
-        <w:rPr>
-          <w:rFonts w:cs="Arial"/>
-          <w:i w:val="0"/>
-          <w:iCs/>
-        </w:rPr>
-      </w:pPr>
-      <w:bookmarkStart w:id="49" w:name="_Toc71703270"/>
-      <w:bookmarkStart w:id="50" w:name="_Toc499021854"/>
-      <w:bookmarkStart w:id="51" w:name="_Toc25553334"/>
-      <w:r>
-        <w:rPr>
-          <w:rFonts w:cs="Arial"/>
-          <w:i w:val="0"/>
-          <w:iCs/>
-        </w:rPr>
-        <w:t>Archives du projet</w:t>
-      </w:r>
-      <w:bookmarkEnd w:id="49"/>
-      <w:bookmarkEnd w:id="50"/>
-      <w:r>
-        <w:rPr>
-          <w:rFonts w:cs="Arial"/>
-          <w:i w:val="0"/>
-          <w:iCs/>
-        </w:rPr>
-        <w:t xml:space="preserve"> </w:t>
-      </w:r>
-      <w:bookmarkEnd w:id="51"/>
     </w:p>
     <w:p>
       <w:pPr>
@@ -9271,9 +8789,9 @@
       </w:r>
     </w:p>
     <w:sectPr>
-      <w:headerReference w:type="default" r:id="rId14"/>
-      <w:footerReference w:type="default" r:id="rId15"/>
-      <w:headerReference w:type="first" r:id="rId16"/>
+      <w:headerReference w:type="default" r:id="rId17"/>
+      <w:footerReference w:type="default" r:id="rId18"/>
+      <w:headerReference w:type="first" r:id="rId19"/>
       <w:pgSz w:w="11906" w:h="16838" w:code="9"/>
       <w:pgMar w:top="1418" w:right="1418" w:bottom="1418" w:left="1418" w:header="720" w:footer="720" w:gutter="0"/>
       <w:cols w:space="720"/>
@@ -9360,7 +8878,7 @@
         <w:sz w:val="16"/>
         <w:szCs w:val="16"/>
       </w:rPr>
-      <w:t>4</w:t>
+      <w:t>16</w:t>
     </w:r>
     <w:r>
       <w:rPr>
@@ -13844,7 +13362,7 @@
 </file>
 
 <file path=customXml/itemProps1.xml><?xml version="1.0" encoding="utf-8"?>
-<ds:datastoreItem xmlns:ds="http://schemas.openxmlformats.org/officeDocument/2006/customXml" ds:itemID="{0E6486C3-420D-45F3-90E2-EBD9C2EB3284}">
+<ds:datastoreItem xmlns:ds="http://schemas.openxmlformats.org/officeDocument/2006/customXml" ds:itemID="{F2839AAC-3A19-4625-93F1-76A23288852D}">
   <ds:schemaRefs>
     <ds:schemaRef ds:uri="http://schemas.openxmlformats.org/officeDocument/2006/bibliography"/>
   </ds:schemaRefs>

</xml_diff>